<commit_message>
Handles all test cases in Notifications.docx
</commit_message>
<xml_diff>
--- a/Source/Documentation/Notifications.docx
+++ b/Source/Documentation/Notifications.docx
@@ -2,13 +2,1180 @@
 <file path=word/document.xml><?xml version="1.0" encoding="utf-8"?>
 <w:document xmlns:wpc="http://schemas.microsoft.com/office/word/2010/wordprocessingCanvas" xmlns:cx="http://schemas.microsoft.com/office/drawing/2014/chartex" xmlns:cx1="http://schemas.microsoft.com/office/drawing/2015/9/8/chartex" xmlns:cx2="http://schemas.microsoft.com/office/drawing/2015/10/21/chartex" xmlns:cx3="http://schemas.microsoft.com/office/drawing/2016/5/9/chartex" xmlns:cx4="http://schemas.microsoft.com/office/drawing/2016/5/10/chartex" xmlns:cx5="http://schemas.microsoft.com/office/drawing/2016/5/11/chartex" xmlns:cx6="http://schemas.microsoft.com/office/drawing/2016/5/12/chartex" xmlns:cx7="http://schemas.microsoft.com/office/drawing/2016/5/13/chartex" xmlns:cx8="http://schemas.microsoft.com/office/drawing/2016/5/14/chartex" xmlns:mc="http://schemas.openxmlformats.org/markup-compatibility/2006" xmlns:aink="http://schemas.microsoft.com/office/drawing/2016/ink" xmlns:am3d="http://schemas.microsoft.com/office/drawing/2017/model3d" xmlns:o="urn:schemas-microsoft-com:office:office" xmlns:oel="http://schemas.microsoft.com/office/2019/extlst" xmlns:r="http://schemas.openxmlformats.org/officeDocument/2006/relationships" xmlns:m="http://schemas.openxmlformats.org/officeDocument/2006/math" xmlns:v="urn:schemas-microsoft-com:vml" xmlns:wp14="http://schemas.microsoft.com/office/word/2010/wordprocessingDrawing" xmlns:wp="http://schemas.openxmlformats.org/drawingml/2006/wordprocessingDrawing" xmlns:w10="urn:schemas-microsoft-com:office:word" xmlns:w="http://schemas.openxmlformats.org/wordprocessingml/2006/main" xmlns:w14="http://schemas.microsoft.com/office/word/2010/wordml" xmlns:w15="http://schemas.microsoft.com/office/word/2012/wordml" xmlns:w16cex="http://schemas.microsoft.com/office/word/2018/wordml/cex" xmlns:w16cid="http://schemas.microsoft.com/office/word/2016/wordml/cid" xmlns:w16="http://schemas.microsoft.com/office/word/2018/wordml" xmlns:w16du="http://schemas.microsoft.com/office/word/2023/wordml/word16du" xmlns:w16sdtdh="http://schemas.microsoft.com/office/word/2020/wordml/sdtdatahash" xmlns:w16se="http://schemas.microsoft.com/office/word/2015/wordml/symex" xmlns:wpg="http://schemas.microsoft.com/office/word/2010/wordprocessingGroup" xmlns:wpi="http://schemas.microsoft.com/office/word/2010/wordprocessingInk" xmlns:wne="http://schemas.microsoft.com/office/word/2006/wordml" xmlns:wps="http://schemas.microsoft.com/office/word/2010/wordprocessingShape" mc:Ignorable="w14 w15 w16se w16cid w16 w16cex w16sdtdh w16du wp14">
   <w:body>
+    <w:sdt>
+      <w:sdtPr>
+        <w:id w:val="-473375254"/>
+        <w:docPartObj>
+          <w:docPartGallery w:val="Table of Contents"/>
+          <w:docPartUnique/>
+        </w:docPartObj>
+      </w:sdtPr>
+      <w:sdtEndPr>
+        <w:rPr>
+          <w:rFonts w:ascii="Calibri" w:hAnsi="Calibri"/>
+          <w:noProof/>
+          <w:color w:val="auto"/>
+          <w:sz w:val="24"/>
+          <w:szCs w:val="24"/>
+          <w:lang w:val="en-GB"/>
+        </w:rPr>
+      </w:sdtEndPr>
+      <w:sdtContent>
+        <w:p>
+          <w:pPr>
+            <w:pStyle w:val="TOCHeading"/>
+          </w:pPr>
+          <w:r>
+            <w:t>Contents</w:t>
+          </w:r>
+        </w:p>
+        <w:p>
+          <w:pPr>
+            <w:pStyle w:val="TOC1"/>
+            <w:rPr>
+              <w:rFonts w:asciiTheme="minorHAnsi" w:eastAsiaTheme="minorEastAsia" w:hAnsiTheme="minorHAnsi" w:cstheme="minorBidi"/>
+              <w:noProof/>
+              <w:kern w:val="2"/>
+              <w:sz w:val="22"/>
+              <w:szCs w:val="22"/>
+              <w:lang w:eastAsia="en-GB"/>
+              <w14:ligatures w14:val="standardContextual"/>
+            </w:rPr>
+          </w:pPr>
+          <w:r>
+            <w:fldChar w:fldCharType="begin"/>
+          </w:r>
+          <w:r>
+            <w:instrText xml:space="preserve"> TOC \o "1-3" \h \z \u </w:instrText>
+          </w:r>
+          <w:r>
+            <w:fldChar w:fldCharType="separate"/>
+          </w:r>
+          <w:hyperlink w:anchor="_Toc171262378" w:history="1">
+            <w:r>
+              <w:rPr>
+                <w:rStyle w:val="Hyperlink"/>
+                <w:noProof/>
+              </w:rPr>
+              <w:t>Notifications</w:t>
+            </w:r>
+            <w:r>
+              <w:rPr>
+                <w:noProof/>
+                <w:webHidden/>
+              </w:rPr>
+              <w:tab/>
+            </w:r>
+            <w:r>
+              <w:rPr>
+                <w:noProof/>
+                <w:webHidden/>
+              </w:rPr>
+              <w:fldChar w:fldCharType="begin"/>
+            </w:r>
+            <w:r>
+              <w:rPr>
+                <w:noProof/>
+                <w:webHidden/>
+              </w:rPr>
+              <w:instrText xml:space="preserve"> PAGEREF _Toc171262378 \h </w:instrText>
+            </w:r>
+            <w:r>
+              <w:rPr>
+                <w:noProof/>
+                <w:webHidden/>
+              </w:rPr>
+            </w:r>
+            <w:r>
+              <w:rPr>
+                <w:noProof/>
+                <w:webHidden/>
+              </w:rPr>
+              <w:fldChar w:fldCharType="separate"/>
+            </w:r>
+            <w:r>
+              <w:rPr>
+                <w:noProof/>
+                <w:webHidden/>
+              </w:rPr>
+              <w:t>1</w:t>
+            </w:r>
+            <w:r>
+              <w:rPr>
+                <w:noProof/>
+                <w:webHidden/>
+              </w:rPr>
+              <w:fldChar w:fldCharType="end"/>
+            </w:r>
+          </w:hyperlink>
+        </w:p>
+        <w:p>
+          <w:pPr>
+            <w:pStyle w:val="TOC2"/>
+            <w:rPr>
+              <w:rFonts w:asciiTheme="minorHAnsi" w:eastAsiaTheme="minorEastAsia" w:hAnsiTheme="minorHAnsi" w:cstheme="minorBidi"/>
+              <w:noProof/>
+              <w:kern w:val="2"/>
+              <w:sz w:val="22"/>
+              <w:szCs w:val="22"/>
+              <w:lang w:eastAsia="en-GB"/>
+              <w14:ligatures w14:val="standardContextual"/>
+            </w:rPr>
+          </w:pPr>
+          <w:hyperlink w:anchor="_Toc171262379" w:history="1">
+            <w:r>
+              <w:rPr>
+                <w:rStyle w:val="Hyperlink"/>
+                <w:noProof/>
+              </w:rPr>
+              <w:t>Privacy</w:t>
+            </w:r>
+            <w:r>
+              <w:rPr>
+                <w:noProof/>
+                <w:webHidden/>
+              </w:rPr>
+              <w:tab/>
+            </w:r>
+            <w:r>
+              <w:rPr>
+                <w:noProof/>
+                <w:webHidden/>
+              </w:rPr>
+              <w:fldChar w:fldCharType="begin"/>
+            </w:r>
+            <w:r>
+              <w:rPr>
+                <w:noProof/>
+                <w:webHidden/>
+              </w:rPr>
+              <w:instrText xml:space="preserve"> PAGEREF _Toc171262379 \h </w:instrText>
+            </w:r>
+            <w:r>
+              <w:rPr>
+                <w:noProof/>
+                <w:webHidden/>
+              </w:rPr>
+            </w:r>
+            <w:r>
+              <w:rPr>
+                <w:noProof/>
+                <w:webHidden/>
+              </w:rPr>
+              <w:fldChar w:fldCharType="separate"/>
+            </w:r>
+            <w:r>
+              <w:rPr>
+                <w:noProof/>
+                <w:webHidden/>
+              </w:rPr>
+              <w:t>1</w:t>
+            </w:r>
+            <w:r>
+              <w:rPr>
+                <w:noProof/>
+                <w:webHidden/>
+              </w:rPr>
+              <w:fldChar w:fldCharType="end"/>
+            </w:r>
+          </w:hyperlink>
+        </w:p>
+        <w:p>
+          <w:pPr>
+            <w:pStyle w:val="TOC2"/>
+            <w:rPr>
+              <w:rFonts w:asciiTheme="minorHAnsi" w:eastAsiaTheme="minorEastAsia" w:hAnsiTheme="minorHAnsi" w:cstheme="minorBidi"/>
+              <w:noProof/>
+              <w:kern w:val="2"/>
+              <w:sz w:val="22"/>
+              <w:szCs w:val="22"/>
+              <w:lang w:eastAsia="en-GB"/>
+              <w14:ligatures w14:val="standardContextual"/>
+            </w:rPr>
+          </w:pPr>
+          <w:hyperlink w:anchor="_Toc171262380" w:history="1">
+            <w:r>
+              <w:rPr>
+                <w:rStyle w:val="Hyperlink"/>
+                <w:noProof/>
+              </w:rPr>
+              <w:t>Static Notifications</w:t>
+            </w:r>
+            <w:r>
+              <w:rPr>
+                <w:noProof/>
+                <w:webHidden/>
+              </w:rPr>
+              <w:tab/>
+            </w:r>
+            <w:r>
+              <w:rPr>
+                <w:noProof/>
+                <w:webHidden/>
+              </w:rPr>
+              <w:fldChar w:fldCharType="begin"/>
+            </w:r>
+            <w:r>
+              <w:rPr>
+                <w:noProof/>
+                <w:webHidden/>
+              </w:rPr>
+              <w:instrText xml:space="preserve"> PAGEREF _Toc171262380 \h </w:instrText>
+            </w:r>
+            <w:r>
+              <w:rPr>
+                <w:noProof/>
+                <w:webHidden/>
+              </w:rPr>
+            </w:r>
+            <w:r>
+              <w:rPr>
+                <w:noProof/>
+                <w:webHidden/>
+              </w:rPr>
+              <w:fldChar w:fldCharType="separate"/>
+            </w:r>
+            <w:r>
+              <w:rPr>
+                <w:noProof/>
+                <w:webHidden/>
+              </w:rPr>
+              <w:t>2</w:t>
+            </w:r>
+            <w:r>
+              <w:rPr>
+                <w:noProof/>
+                <w:webHidden/>
+              </w:rPr>
+              <w:fldChar w:fldCharType="end"/>
+            </w:r>
+          </w:hyperlink>
+        </w:p>
+        <w:p>
+          <w:pPr>
+            <w:pStyle w:val="TOC2"/>
+            <w:rPr>
+              <w:rFonts w:asciiTheme="minorHAnsi" w:eastAsiaTheme="minorEastAsia" w:hAnsiTheme="minorHAnsi" w:cstheme="minorBidi"/>
+              <w:noProof/>
+              <w:kern w:val="2"/>
+              <w:sz w:val="22"/>
+              <w:szCs w:val="22"/>
+              <w:lang w:eastAsia="en-GB"/>
+              <w14:ligatures w14:val="standardContextual"/>
+            </w:rPr>
+          </w:pPr>
+          <w:hyperlink w:anchor="_Toc171262381" w:history="1">
+            <w:r>
+              <w:rPr>
+                <w:rStyle w:val="Hyperlink"/>
+                <w:noProof/>
+              </w:rPr>
+              <w:t>Responsive Notifications</w:t>
+            </w:r>
+            <w:r>
+              <w:rPr>
+                <w:noProof/>
+                <w:webHidden/>
+              </w:rPr>
+              <w:tab/>
+            </w:r>
+            <w:r>
+              <w:rPr>
+                <w:noProof/>
+                <w:webHidden/>
+              </w:rPr>
+              <w:fldChar w:fldCharType="begin"/>
+            </w:r>
+            <w:r>
+              <w:rPr>
+                <w:noProof/>
+                <w:webHidden/>
+              </w:rPr>
+              <w:instrText xml:space="preserve"> PAGEREF _Toc171262381 \h </w:instrText>
+            </w:r>
+            <w:r>
+              <w:rPr>
+                <w:noProof/>
+                <w:webHidden/>
+              </w:rPr>
+            </w:r>
+            <w:r>
+              <w:rPr>
+                <w:noProof/>
+                <w:webHidden/>
+              </w:rPr>
+              <w:fldChar w:fldCharType="separate"/>
+            </w:r>
+            <w:r>
+              <w:rPr>
+                <w:noProof/>
+                <w:webHidden/>
+              </w:rPr>
+              <w:t>4</w:t>
+            </w:r>
+            <w:r>
+              <w:rPr>
+                <w:noProof/>
+                <w:webHidden/>
+              </w:rPr>
+              <w:fldChar w:fldCharType="end"/>
+            </w:r>
+          </w:hyperlink>
+        </w:p>
+        <w:p>
+          <w:pPr>
+            <w:pStyle w:val="TOC3"/>
+            <w:rPr>
+              <w:rFonts w:asciiTheme="minorHAnsi" w:eastAsiaTheme="minorEastAsia" w:hAnsiTheme="minorHAnsi" w:cstheme="minorBidi"/>
+              <w:kern w:val="2"/>
+              <w:szCs w:val="22"/>
+              <w:lang w:eastAsia="en-GB"/>
+              <w14:ligatures w14:val="standardContextual"/>
+            </w:rPr>
+          </w:pPr>
+          <w:hyperlink w:anchor="_Toc171262382" w:history="1">
+            <w:r>
+              <w:rPr>
+                <w:rStyle w:val="Hyperlink"/>
+              </w:rPr>
+              <w:t>Parameters</w:t>
+            </w:r>
+            <w:r>
+              <w:rPr>
+                <w:webHidden/>
+              </w:rPr>
+              <w:tab/>
+            </w:r>
+            <w:r>
+              <w:rPr>
+                <w:webHidden/>
+              </w:rPr>
+              <w:fldChar w:fldCharType="begin"/>
+            </w:r>
+            <w:r>
+              <w:rPr>
+                <w:webHidden/>
+              </w:rPr>
+              <w:instrText xml:space="preserve"> PAGEREF _Toc171262382 \h </w:instrText>
+            </w:r>
+            <w:r>
+              <w:rPr>
+                <w:webHidden/>
+              </w:rPr>
+            </w:r>
+            <w:r>
+              <w:rPr>
+                <w:webHidden/>
+              </w:rPr>
+              <w:fldChar w:fldCharType="separate"/>
+            </w:r>
+            <w:r>
+              <w:rPr>
+                <w:webHidden/>
+              </w:rPr>
+              <w:t>4</w:t>
+            </w:r>
+            <w:r>
+              <w:rPr>
+                <w:webHidden/>
+              </w:rPr>
+              <w:fldChar w:fldCharType="end"/>
+            </w:r>
+          </w:hyperlink>
+        </w:p>
+        <w:p>
+          <w:pPr>
+            <w:pStyle w:val="TOC3"/>
+            <w:rPr>
+              <w:rFonts w:asciiTheme="minorHAnsi" w:eastAsiaTheme="minorEastAsia" w:hAnsiTheme="minorHAnsi" w:cstheme="minorBidi"/>
+              <w:kern w:val="2"/>
+              <w:szCs w:val="22"/>
+              <w:lang w:eastAsia="en-GB"/>
+              <w14:ligatures w14:val="standardContextual"/>
+            </w:rPr>
+          </w:pPr>
+          <w:hyperlink w:anchor="_Toc171262383" w:history="1">
+            <w:r>
+              <w:rPr>
+                <w:rStyle w:val="Hyperlink"/>
+              </w:rPr>
+              <w:t>checkList</w:t>
+            </w:r>
+            <w:r>
+              <w:rPr>
+                <w:webHidden/>
+              </w:rPr>
+              <w:tab/>
+            </w:r>
+            <w:r>
+              <w:rPr>
+                <w:webHidden/>
+              </w:rPr>
+              <w:fldChar w:fldCharType="begin"/>
+            </w:r>
+            <w:r>
+              <w:rPr>
+                <w:webHidden/>
+              </w:rPr>
+              <w:instrText xml:space="preserve"> PAGEREF _Toc171262383 \h </w:instrText>
+            </w:r>
+            <w:r>
+              <w:rPr>
+                <w:webHidden/>
+              </w:rPr>
+            </w:r>
+            <w:r>
+              <w:rPr>
+                <w:webHidden/>
+              </w:rPr>
+              <w:fldChar w:fldCharType="separate"/>
+            </w:r>
+            <w:r>
+              <w:rPr>
+                <w:webHidden/>
+              </w:rPr>
+              <w:t>6</w:t>
+            </w:r>
+            <w:r>
+              <w:rPr>
+                <w:webHidden/>
+              </w:rPr>
+              <w:fldChar w:fldCharType="end"/>
+            </w:r>
+          </w:hyperlink>
+        </w:p>
+        <w:p>
+          <w:pPr>
+            <w:pStyle w:val="TOC1"/>
+            <w:rPr>
+              <w:rFonts w:asciiTheme="minorHAnsi" w:eastAsiaTheme="minorEastAsia" w:hAnsiTheme="minorHAnsi" w:cstheme="minorBidi"/>
+              <w:noProof/>
+              <w:kern w:val="2"/>
+              <w:sz w:val="22"/>
+              <w:szCs w:val="22"/>
+              <w:lang w:eastAsia="en-GB"/>
+              <w14:ligatures w14:val="standardContextual"/>
+            </w:rPr>
+          </w:pPr>
+          <w:hyperlink w:anchor="_Toc171262384" w:history="1">
+            <w:r>
+              <w:rPr>
+                <w:rStyle w:val="Hyperlink"/>
+                <w:noProof/>
+              </w:rPr>
+              <w:t>Sample Uses</w:t>
+            </w:r>
+            <w:r>
+              <w:rPr>
+                <w:noProof/>
+                <w:webHidden/>
+              </w:rPr>
+              <w:tab/>
+            </w:r>
+            <w:r>
+              <w:rPr>
+                <w:noProof/>
+                <w:webHidden/>
+              </w:rPr>
+              <w:fldChar w:fldCharType="begin"/>
+            </w:r>
+            <w:r>
+              <w:rPr>
+                <w:noProof/>
+                <w:webHidden/>
+              </w:rPr>
+              <w:instrText xml:space="preserve"> PAGEREF _Toc171262384 \h </w:instrText>
+            </w:r>
+            <w:r>
+              <w:rPr>
+                <w:noProof/>
+                <w:webHidden/>
+              </w:rPr>
+            </w:r>
+            <w:r>
+              <w:rPr>
+                <w:noProof/>
+                <w:webHidden/>
+              </w:rPr>
+              <w:fldChar w:fldCharType="separate"/>
+            </w:r>
+            <w:r>
+              <w:rPr>
+                <w:noProof/>
+                <w:webHidden/>
+              </w:rPr>
+              <w:t>7</w:t>
+            </w:r>
+            <w:r>
+              <w:rPr>
+                <w:noProof/>
+                <w:webHidden/>
+              </w:rPr>
+              <w:fldChar w:fldCharType="end"/>
+            </w:r>
+          </w:hyperlink>
+        </w:p>
+        <w:p>
+          <w:pPr>
+            <w:pStyle w:val="TOC2"/>
+            <w:rPr>
+              <w:rFonts w:asciiTheme="minorHAnsi" w:eastAsiaTheme="minorEastAsia" w:hAnsiTheme="minorHAnsi" w:cstheme="minorBidi"/>
+              <w:noProof/>
+              <w:kern w:val="2"/>
+              <w:sz w:val="22"/>
+              <w:szCs w:val="22"/>
+              <w:lang w:eastAsia="en-GB"/>
+              <w14:ligatures w14:val="standardContextual"/>
+            </w:rPr>
+          </w:pPr>
+          <w:hyperlink w:anchor="_Toc171262385" w:history="1">
+            <w:r>
+              <w:rPr>
+                <w:rStyle w:val="Hyperlink"/>
+                <w:noProof/>
+              </w:rPr>
+              <w:t>User Settings</w:t>
+            </w:r>
+            <w:r>
+              <w:rPr>
+                <w:noProof/>
+                <w:webHidden/>
+              </w:rPr>
+              <w:tab/>
+            </w:r>
+            <w:r>
+              <w:rPr>
+                <w:noProof/>
+                <w:webHidden/>
+              </w:rPr>
+              <w:fldChar w:fldCharType="begin"/>
+            </w:r>
+            <w:r>
+              <w:rPr>
+                <w:noProof/>
+                <w:webHidden/>
+              </w:rPr>
+              <w:instrText xml:space="preserve"> PAGEREF _Toc171262385 \h </w:instrText>
+            </w:r>
+            <w:r>
+              <w:rPr>
+                <w:noProof/>
+                <w:webHidden/>
+              </w:rPr>
+            </w:r>
+            <w:r>
+              <w:rPr>
+                <w:noProof/>
+                <w:webHidden/>
+              </w:rPr>
+              <w:fldChar w:fldCharType="separate"/>
+            </w:r>
+            <w:r>
+              <w:rPr>
+                <w:noProof/>
+                <w:webHidden/>
+              </w:rPr>
+              <w:t>7</w:t>
+            </w:r>
+            <w:r>
+              <w:rPr>
+                <w:noProof/>
+                <w:webHidden/>
+              </w:rPr>
+              <w:fldChar w:fldCharType="end"/>
+            </w:r>
+          </w:hyperlink>
+        </w:p>
+        <w:p>
+          <w:pPr>
+            <w:pStyle w:val="TOC2"/>
+            <w:rPr>
+              <w:rFonts w:asciiTheme="minorHAnsi" w:eastAsiaTheme="minorEastAsia" w:hAnsiTheme="minorHAnsi" w:cstheme="minorBidi"/>
+              <w:noProof/>
+              <w:kern w:val="2"/>
+              <w:sz w:val="22"/>
+              <w:szCs w:val="22"/>
+              <w:lang w:eastAsia="en-GB"/>
+              <w14:ligatures w14:val="standardContextual"/>
+            </w:rPr>
+          </w:pPr>
+          <w:hyperlink w:anchor="_Toc171262386" w:history="1">
+            <w:r>
+              <w:rPr>
+                <w:rStyle w:val="Hyperlink"/>
+                <w:noProof/>
+              </w:rPr>
+              <w:t>Update Version</w:t>
+            </w:r>
+            <w:r>
+              <w:rPr>
+                <w:noProof/>
+                <w:webHidden/>
+              </w:rPr>
+              <w:tab/>
+            </w:r>
+            <w:r>
+              <w:rPr>
+                <w:noProof/>
+                <w:webHidden/>
+              </w:rPr>
+              <w:fldChar w:fldCharType="begin"/>
+            </w:r>
+            <w:r>
+              <w:rPr>
+                <w:noProof/>
+                <w:webHidden/>
+              </w:rPr>
+              <w:instrText xml:space="preserve"> PAGEREF _Toc171262386 \h </w:instrText>
+            </w:r>
+            <w:r>
+              <w:rPr>
+                <w:noProof/>
+                <w:webHidden/>
+              </w:rPr>
+            </w:r>
+            <w:r>
+              <w:rPr>
+                <w:noProof/>
+                <w:webHidden/>
+              </w:rPr>
+              <w:fldChar w:fldCharType="separate"/>
+            </w:r>
+            <w:r>
+              <w:rPr>
+                <w:noProof/>
+                <w:webHidden/>
+              </w:rPr>
+              <w:t>10</w:t>
+            </w:r>
+            <w:r>
+              <w:rPr>
+                <w:noProof/>
+                <w:webHidden/>
+              </w:rPr>
+              <w:fldChar w:fldCharType="end"/>
+            </w:r>
+          </w:hyperlink>
+        </w:p>
+        <w:p>
+          <w:pPr>
+            <w:pStyle w:val="TOC2"/>
+            <w:rPr>
+              <w:rFonts w:asciiTheme="minorHAnsi" w:eastAsiaTheme="minorEastAsia" w:hAnsiTheme="minorHAnsi" w:cstheme="minorBidi"/>
+              <w:noProof/>
+              <w:kern w:val="2"/>
+              <w:sz w:val="22"/>
+              <w:szCs w:val="22"/>
+              <w:lang w:eastAsia="en-GB"/>
+              <w14:ligatures w14:val="standardContextual"/>
+            </w:rPr>
+          </w:pPr>
+          <w:hyperlink w:anchor="_Toc171262387" w:history="1">
+            <w:r>
+              <w:rPr>
+                <w:rStyle w:val="Hyperlink"/>
+                <w:noProof/>
+              </w:rPr>
+              <w:t>Compatibility Testing</w:t>
+            </w:r>
+            <w:r>
+              <w:rPr>
+                <w:noProof/>
+                <w:webHidden/>
+              </w:rPr>
+              <w:tab/>
+            </w:r>
+            <w:r>
+              <w:rPr>
+                <w:noProof/>
+                <w:webHidden/>
+              </w:rPr>
+              <w:fldChar w:fldCharType="begin"/>
+            </w:r>
+            <w:r>
+              <w:rPr>
+                <w:noProof/>
+                <w:webHidden/>
+              </w:rPr>
+              <w:instrText xml:space="preserve"> PAGEREF _Toc171262387 \h </w:instrText>
+            </w:r>
+            <w:r>
+              <w:rPr>
+                <w:noProof/>
+                <w:webHidden/>
+              </w:rPr>
+            </w:r>
+            <w:r>
+              <w:rPr>
+                <w:noProof/>
+                <w:webHidden/>
+              </w:rPr>
+              <w:fldChar w:fldCharType="separate"/>
+            </w:r>
+            <w:r>
+              <w:rPr>
+                <w:noProof/>
+                <w:webHidden/>
+              </w:rPr>
+              <w:t>13</w:t>
+            </w:r>
+            <w:r>
+              <w:rPr>
+                <w:noProof/>
+                <w:webHidden/>
+              </w:rPr>
+              <w:fldChar w:fldCharType="end"/>
+            </w:r>
+          </w:hyperlink>
+        </w:p>
+        <w:p>
+          <w:pPr>
+            <w:pStyle w:val="TOC1"/>
+            <w:rPr>
+              <w:rFonts w:asciiTheme="minorHAnsi" w:eastAsiaTheme="minorEastAsia" w:hAnsiTheme="minorHAnsi" w:cstheme="minorBidi"/>
+              <w:noProof/>
+              <w:kern w:val="2"/>
+              <w:sz w:val="22"/>
+              <w:szCs w:val="22"/>
+              <w:lang w:eastAsia="en-GB"/>
+              <w14:ligatures w14:val="standardContextual"/>
+            </w:rPr>
+          </w:pPr>
+          <w:hyperlink w:anchor="_Toc171262388" w:history="1">
+            <w:r>
+              <w:rPr>
+                <w:rStyle w:val="Hyperlink"/>
+                <w:noProof/>
+              </w:rPr>
+              <w:t>Publishing Notifications</w:t>
+            </w:r>
+            <w:r>
+              <w:rPr>
+                <w:noProof/>
+                <w:webHidden/>
+              </w:rPr>
+              <w:tab/>
+            </w:r>
+            <w:r>
+              <w:rPr>
+                <w:noProof/>
+                <w:webHidden/>
+              </w:rPr>
+              <w:fldChar w:fldCharType="begin"/>
+            </w:r>
+            <w:r>
+              <w:rPr>
+                <w:noProof/>
+                <w:webHidden/>
+              </w:rPr>
+              <w:instrText xml:space="preserve"> PAGEREF _Toc171262388 \h </w:instrText>
+            </w:r>
+            <w:r>
+              <w:rPr>
+                <w:noProof/>
+                <w:webHidden/>
+              </w:rPr>
+            </w:r>
+            <w:r>
+              <w:rPr>
+                <w:noProof/>
+                <w:webHidden/>
+              </w:rPr>
+              <w:fldChar w:fldCharType="separate"/>
+            </w:r>
+            <w:r>
+              <w:rPr>
+                <w:noProof/>
+                <w:webHidden/>
+              </w:rPr>
+              <w:t>16</w:t>
+            </w:r>
+            <w:r>
+              <w:rPr>
+                <w:noProof/>
+                <w:webHidden/>
+              </w:rPr>
+              <w:fldChar w:fldCharType="end"/>
+            </w:r>
+          </w:hyperlink>
+        </w:p>
+        <w:p>
+          <w:pPr>
+            <w:pStyle w:val="TOC2"/>
+            <w:rPr>
+              <w:rFonts w:asciiTheme="minorHAnsi" w:eastAsiaTheme="minorEastAsia" w:hAnsiTheme="minorHAnsi" w:cstheme="minorBidi"/>
+              <w:noProof/>
+              <w:kern w:val="2"/>
+              <w:sz w:val="22"/>
+              <w:szCs w:val="22"/>
+              <w:lang w:eastAsia="en-GB"/>
+              <w14:ligatures w14:val="standardContextual"/>
+            </w:rPr>
+          </w:pPr>
+          <w:hyperlink w:anchor="_Toc171262389" w:history="1">
+            <w:r>
+              <w:rPr>
+                <w:rStyle w:val="Hyperlink"/>
+                <w:noProof/>
+              </w:rPr>
+              <w:t>Validating menu.json</w:t>
+            </w:r>
+            <w:r>
+              <w:rPr>
+                <w:noProof/>
+                <w:webHidden/>
+              </w:rPr>
+              <w:tab/>
+            </w:r>
+            <w:r>
+              <w:rPr>
+                <w:noProof/>
+                <w:webHidden/>
+              </w:rPr>
+              <w:fldChar w:fldCharType="begin"/>
+            </w:r>
+            <w:r>
+              <w:rPr>
+                <w:noProof/>
+                <w:webHidden/>
+              </w:rPr>
+              <w:instrText xml:space="preserve"> PAGEREF _Toc171262389 \h </w:instrText>
+            </w:r>
+            <w:r>
+              <w:rPr>
+                <w:noProof/>
+                <w:webHidden/>
+              </w:rPr>
+            </w:r>
+            <w:r>
+              <w:rPr>
+                <w:noProof/>
+                <w:webHidden/>
+              </w:rPr>
+              <w:fldChar w:fldCharType="separate"/>
+            </w:r>
+            <w:r>
+              <w:rPr>
+                <w:noProof/>
+                <w:webHidden/>
+              </w:rPr>
+              <w:t>16</w:t>
+            </w:r>
+            <w:r>
+              <w:rPr>
+                <w:noProof/>
+                <w:webHidden/>
+              </w:rPr>
+              <w:fldChar w:fldCharType="end"/>
+            </w:r>
+          </w:hyperlink>
+        </w:p>
+        <w:p>
+          <w:pPr>
+            <w:pStyle w:val="TOC2"/>
+            <w:rPr>
+              <w:rFonts w:asciiTheme="minorHAnsi" w:eastAsiaTheme="minorEastAsia" w:hAnsiTheme="minorHAnsi" w:cstheme="minorBidi"/>
+              <w:noProof/>
+              <w:kern w:val="2"/>
+              <w:sz w:val="22"/>
+              <w:szCs w:val="22"/>
+              <w:lang w:eastAsia="en-GB"/>
+              <w14:ligatures w14:val="standardContextual"/>
+            </w:rPr>
+          </w:pPr>
+          <w:hyperlink w:anchor="_Toc171262390" w:history="1">
+            <w:r>
+              <w:rPr>
+                <w:rStyle w:val="Hyperlink"/>
+                <w:noProof/>
+              </w:rPr>
+              <w:t>Trialling menu.json</w:t>
+            </w:r>
+            <w:r>
+              <w:rPr>
+                <w:noProof/>
+                <w:webHidden/>
+              </w:rPr>
+              <w:tab/>
+            </w:r>
+            <w:r>
+              <w:rPr>
+                <w:noProof/>
+                <w:webHidden/>
+              </w:rPr>
+              <w:fldChar w:fldCharType="begin"/>
+            </w:r>
+            <w:r>
+              <w:rPr>
+                <w:noProof/>
+                <w:webHidden/>
+              </w:rPr>
+              <w:instrText xml:space="preserve"> PAGEREF _Toc171262390 \h </w:instrText>
+            </w:r>
+            <w:r>
+              <w:rPr>
+                <w:noProof/>
+                <w:webHidden/>
+              </w:rPr>
+            </w:r>
+            <w:r>
+              <w:rPr>
+                <w:noProof/>
+                <w:webHidden/>
+              </w:rPr>
+              <w:fldChar w:fldCharType="separate"/>
+            </w:r>
+            <w:r>
+              <w:rPr>
+                <w:noProof/>
+                <w:webHidden/>
+              </w:rPr>
+              <w:t>17</w:t>
+            </w:r>
+            <w:r>
+              <w:rPr>
+                <w:noProof/>
+                <w:webHidden/>
+              </w:rPr>
+              <w:fldChar w:fldCharType="end"/>
+            </w:r>
+          </w:hyperlink>
+        </w:p>
+        <w:p>
+          <w:pPr>
+            <w:pStyle w:val="TOC2"/>
+            <w:rPr>
+              <w:rFonts w:asciiTheme="minorHAnsi" w:eastAsiaTheme="minorEastAsia" w:hAnsiTheme="minorHAnsi" w:cstheme="minorBidi"/>
+              <w:noProof/>
+              <w:kern w:val="2"/>
+              <w:sz w:val="22"/>
+              <w:szCs w:val="22"/>
+              <w:lang w:eastAsia="en-GB"/>
+              <w14:ligatures w14:val="standardContextual"/>
+            </w:rPr>
+          </w:pPr>
+          <w:hyperlink w:anchor="_Toc171262391" w:history="1">
+            <w:r>
+              <w:rPr>
+                <w:rStyle w:val="Hyperlink"/>
+                <w:noProof/>
+                <w:lang w:eastAsia="ja-JP"/>
+              </w:rPr>
+              <w:t>Log File</w:t>
+            </w:r>
+            <w:r>
+              <w:rPr>
+                <w:noProof/>
+                <w:webHidden/>
+              </w:rPr>
+              <w:tab/>
+            </w:r>
+            <w:r>
+              <w:rPr>
+                <w:noProof/>
+                <w:webHidden/>
+              </w:rPr>
+              <w:fldChar w:fldCharType="begin"/>
+            </w:r>
+            <w:r>
+              <w:rPr>
+                <w:noProof/>
+                <w:webHidden/>
+              </w:rPr>
+              <w:instrText xml:space="preserve"> PAGEREF _Toc171262391 \h </w:instrText>
+            </w:r>
+            <w:r>
+              <w:rPr>
+                <w:noProof/>
+                <w:webHidden/>
+              </w:rPr>
+            </w:r>
+            <w:r>
+              <w:rPr>
+                <w:noProof/>
+                <w:webHidden/>
+              </w:rPr>
+              <w:fldChar w:fldCharType="separate"/>
+            </w:r>
+            <w:r>
+              <w:rPr>
+                <w:noProof/>
+                <w:webHidden/>
+              </w:rPr>
+              <w:t>18</w:t>
+            </w:r>
+            <w:r>
+              <w:rPr>
+                <w:noProof/>
+                <w:webHidden/>
+              </w:rPr>
+              <w:fldChar w:fldCharType="end"/>
+            </w:r>
+          </w:hyperlink>
+        </w:p>
+        <w:p>
+          <w:pPr>
+            <w:pStyle w:val="TOC1"/>
+            <w:rPr>
+              <w:rFonts w:asciiTheme="minorHAnsi" w:eastAsiaTheme="minorEastAsia" w:hAnsiTheme="minorHAnsi" w:cstheme="minorBidi"/>
+              <w:noProof/>
+              <w:kern w:val="2"/>
+              <w:sz w:val="22"/>
+              <w:szCs w:val="22"/>
+              <w:lang w:eastAsia="en-GB"/>
+              <w14:ligatures w14:val="standardContextual"/>
+            </w:rPr>
+          </w:pPr>
+          <w:hyperlink w:anchor="_Toc171262392" w:history="1">
+            <w:r>
+              <w:rPr>
+                <w:rStyle w:val="Hyperlink"/>
+                <w:noProof/>
+              </w:rPr>
+              <w:t>Appendix</w:t>
+            </w:r>
+            <w:r>
+              <w:rPr>
+                <w:noProof/>
+                <w:webHidden/>
+              </w:rPr>
+              <w:tab/>
+            </w:r>
+            <w:r>
+              <w:rPr>
+                <w:noProof/>
+                <w:webHidden/>
+              </w:rPr>
+              <w:fldChar w:fldCharType="begin"/>
+            </w:r>
+            <w:r>
+              <w:rPr>
+                <w:noProof/>
+                <w:webHidden/>
+              </w:rPr>
+              <w:instrText xml:space="preserve"> PAGEREF _Toc171262392 \h </w:instrText>
+            </w:r>
+            <w:r>
+              <w:rPr>
+                <w:noProof/>
+                <w:webHidden/>
+              </w:rPr>
+            </w:r>
+            <w:r>
+              <w:rPr>
+                <w:noProof/>
+                <w:webHidden/>
+              </w:rPr>
+              <w:fldChar w:fldCharType="separate"/>
+            </w:r>
+            <w:r>
+              <w:rPr>
+                <w:noProof/>
+                <w:webHidden/>
+              </w:rPr>
+              <w:t>19</w:t>
+            </w:r>
+            <w:r>
+              <w:rPr>
+                <w:noProof/>
+                <w:webHidden/>
+              </w:rPr>
+              <w:fldChar w:fldCharType="end"/>
+            </w:r>
+          </w:hyperlink>
+        </w:p>
+        <w:p>
+          <w:pPr>
+            <w:pStyle w:val="TOC2"/>
+            <w:rPr>
+              <w:rFonts w:asciiTheme="minorHAnsi" w:eastAsiaTheme="minorEastAsia" w:hAnsiTheme="minorHAnsi" w:cstheme="minorBidi"/>
+              <w:noProof/>
+              <w:kern w:val="2"/>
+              <w:sz w:val="22"/>
+              <w:szCs w:val="22"/>
+              <w:lang w:eastAsia="en-GB"/>
+              <w14:ligatures w14:val="standardContextual"/>
+            </w:rPr>
+          </w:pPr>
+          <w:hyperlink w:anchor="_Toc171262393" w:history="1">
+            <w:r>
+              <w:rPr>
+                <w:rStyle w:val="Hyperlink"/>
+                <w:noProof/>
+              </w:rPr>
+              <w:t>List of System Information</w:t>
+            </w:r>
+            <w:r>
+              <w:rPr>
+                <w:noProof/>
+                <w:webHidden/>
+              </w:rPr>
+              <w:tab/>
+            </w:r>
+            <w:r>
+              <w:rPr>
+                <w:noProof/>
+                <w:webHidden/>
+              </w:rPr>
+              <w:fldChar w:fldCharType="begin"/>
+            </w:r>
+            <w:r>
+              <w:rPr>
+                <w:noProof/>
+                <w:webHidden/>
+              </w:rPr>
+              <w:instrText xml:space="preserve"> PAGEREF _Toc171262393 \h </w:instrText>
+            </w:r>
+            <w:r>
+              <w:rPr>
+                <w:noProof/>
+                <w:webHidden/>
+              </w:rPr>
+            </w:r>
+            <w:r>
+              <w:rPr>
+                <w:noProof/>
+                <w:webHidden/>
+              </w:rPr>
+              <w:fldChar w:fldCharType="separate"/>
+            </w:r>
+            <w:r>
+              <w:rPr>
+                <w:noProof/>
+                <w:webHidden/>
+              </w:rPr>
+              <w:t>19</w:t>
+            </w:r>
+            <w:r>
+              <w:rPr>
+                <w:noProof/>
+                <w:webHidden/>
+              </w:rPr>
+              <w:fldChar w:fldCharType="end"/>
+            </w:r>
+          </w:hyperlink>
+        </w:p>
+        <w:p>
+          <w:r>
+            <w:rPr>
+              <w:b/>
+              <w:bCs/>
+              <w:noProof/>
+            </w:rPr>
+            <w:fldChar w:fldCharType="end"/>
+          </w:r>
+        </w:p>
+      </w:sdtContent>
+    </w:sdt>
     <w:p>
       <w:pPr>
         <w:pStyle w:val="Heading1"/>
       </w:pPr>
+      <w:bookmarkStart w:id="0" w:name="_Toc171262378"/>
       <w:r>
         <w:t>Notifications</w:t>
       </w:r>
+      <w:bookmarkEnd w:id="0"/>
     </w:p>
     <w:p>
       <w:r>
@@ -67,9 +1234,11 @@
       <w:pPr>
         <w:pStyle w:val="Heading2"/>
       </w:pPr>
+      <w:bookmarkStart w:id="1" w:name="_Toc171262379"/>
       <w:r>
         <w:t>Privacy</w:t>
       </w:r>
+      <w:bookmarkEnd w:id="1"/>
     </w:p>
     <w:p>
       <w:r>
@@ -82,7 +1251,16 @@
         <w:t xml:space="preserve"> the Open Rails</w:t>
       </w:r>
       <w:r>
-        <w:t xml:space="preserve"> web server and all users get the same notifications</w:t>
+        <w:t xml:space="preserve"> web server</w:t>
+      </w:r>
+      <w:r>
+        <w:rPr>
+          <w:rStyle w:val="FootnoteReference"/>
+        </w:rPr>
+        <w:footnoteReference w:id="1"/>
+      </w:r>
+      <w:r>
+        <w:t xml:space="preserve"> and all users get the same notifications</w:t>
       </w:r>
       <w:r>
         <w:t xml:space="preserve">. They are just presented differently depending on </w:t>
@@ -91,19 +1269,33 @@
         <w:t>the user’s settings</w:t>
       </w:r>
       <w:r>
-        <w:t>. Note that no information is returned to the Open Rails web server.</w:t>
+        <w:t xml:space="preserve">. </w:t>
+      </w:r>
+      <w:r>
+        <w:t xml:space="preserve">Privacy </w:t>
+      </w:r>
+      <w:r>
+        <w:t>Note</w:t>
+      </w:r>
+      <w:r>
+        <w:t>: N</w:t>
+      </w:r>
+      <w:r>
+        <w:t>o information is returned to the Open Rails web server.</w:t>
       </w:r>
     </w:p>
     <w:p>
       <w:pPr>
         <w:pStyle w:val="Heading2"/>
       </w:pPr>
+      <w:bookmarkStart w:id="2" w:name="_Toc171262380"/>
       <w:r>
         <w:t>Static Notification</w:t>
       </w:r>
       <w:r>
         <w:t>s</w:t>
       </w:r>
+      <w:bookmarkEnd w:id="2"/>
     </w:p>
     <w:p>
       <w:r>
@@ -124,6 +1316,7 @@
         <w:rPr>
           <w:noProof/>
         </w:rPr>
+        <w:lastRenderedPageBreak/>
         <w:drawing>
           <wp:inline distT="0" distB="0" distL="0" distR="0" wp14:anchorId="5385A59C" wp14:editId="4E6F2B87">
             <wp:extent cx="5396865" cy="1983105"/>
@@ -196,7 +1389,13 @@
     </w:p>
     <w:p>
       <w:r>
-        <w:t xml:space="preserve">The “met” </w:t>
+        <w:t>The “</w:t>
+      </w:r>
+      <w:r>
+        <w:t>itemList</w:t>
+      </w:r>
+      <w:r>
+        <w:t xml:space="preserve">” </w:t>
       </w:r>
       <w:r>
         <w:t xml:space="preserve">section </w:t>
@@ -205,14 +1404,25 @@
         <w:t>is required and provides a list of items of several possible types</w:t>
       </w:r>
       <w:r>
-        <w:t xml:space="preserve"> which are specified in the “$type” field</w:t>
+        <w:t xml:space="preserve"> which are specified in the</w:t>
+      </w:r>
+      <w:r>
+        <w:t>ir initial</w:t>
+      </w:r>
+      <w:r>
+        <w:t xml:space="preserve"> “$type” field</w:t>
       </w:r>
       <w:r>
         <w:t>. The construction</w:t>
       </w:r>
       <w:r>
-        <w:t xml:space="preserve"> “ORTS.&lt;</w:t>
-      </w:r>
+        <w:t xml:space="preserve"> “</w:t>
+      </w:r>
+      <w:proofErr w:type="gramStart"/>
+      <w:r>
+        <w:t>ORTS.&lt;</w:t>
+      </w:r>
+      <w:proofErr w:type="gramEnd"/>
       <w:r>
         <w:t>Class</w:t>
       </w:r>
@@ -245,15 +1455,30 @@
     </w:p>
     <w:p>
       <w:r>
+        <w:t xml:space="preserve">The “$type” </w:t>
+      </w:r>
+      <w:r>
+        <w:t>property must come first in the list of properties.</w:t>
+      </w:r>
+    </w:p>
+    <w:p>
+      <w:pPr>
+        <w:spacing w:after="0" w:line="240" w:lineRule="auto"/>
         <w:rPr>
           <w:noProof/>
         </w:rPr>
-        <w:lastRenderedPageBreak/>
+      </w:pPr>
+    </w:p>
+    <w:p>
+      <w:r>
+        <w:rPr>
+          <w:noProof/>
+        </w:rPr>
         <w:drawing>
-          <wp:inline distT="0" distB="0" distL="0" distR="0" wp14:anchorId="0F36D76A" wp14:editId="3DB12CB1">
-            <wp:extent cx="5396865" cy="3652520"/>
-            <wp:effectExtent l="0" t="0" r="0" b="0"/>
-            <wp:docPr id="1617769517" name="Picture 1"/>
+          <wp:inline distT="0" distB="0" distL="0" distR="0" wp14:anchorId="2863BEB1" wp14:editId="7AA1F9AD">
+            <wp:extent cx="5396865" cy="3387090"/>
+            <wp:effectExtent l="19050" t="19050" r="0" b="3810"/>
+            <wp:docPr id="1278739127" name="Picture 1"/>
             <wp:cNvGraphicFramePr>
               <a:graphicFrameLocks xmlns:a="http://schemas.openxmlformats.org/drawingml/2006/main" noChangeAspect="1"/>
             </wp:cNvGraphicFramePr>
@@ -261,7 +1486,7 @@
               <a:graphicData uri="http://schemas.openxmlformats.org/drawingml/2006/picture">
                 <pic:pic xmlns:pic="http://schemas.openxmlformats.org/drawingml/2006/picture">
                   <pic:nvPicPr>
-                    <pic:cNvPr id="1617769517" name=""/>
+                    <pic:cNvPr id="1278739127" name=""/>
                     <pic:cNvPicPr/>
                   </pic:nvPicPr>
                   <pic:blipFill>
@@ -273,11 +1498,16 @@
                   <pic:spPr>
                     <a:xfrm>
                       <a:off x="0" y="0"/>
-                      <a:ext cx="5396865" cy="3652520"/>
+                      <a:ext cx="5396865" cy="3387090"/>
                     </a:xfrm>
                     <a:prstGeom prst="rect">
                       <a:avLst/>
                     </a:prstGeom>
+                    <a:ln>
+                      <a:solidFill>
+                        <a:schemeClr val="accent1"/>
+                      </a:solidFill>
+                    </a:ln>
                   </pic:spPr>
                 </pic:pic>
               </a:graphicData>
@@ -288,6 +1518,7 @@
     </w:p>
     <w:p>
       <w:r>
+        <w:lastRenderedPageBreak/>
         <w:t>Items may also be of type “</w:t>
       </w:r>
       <w:r>
@@ -329,6 +1560,7 @@
       <w:pPr>
         <w:pStyle w:val="Heading2"/>
       </w:pPr>
+      <w:bookmarkStart w:id="3" w:name="_Toc171262381"/>
       <w:r>
         <w:lastRenderedPageBreak/>
         <w:t>Responsive</w:t>
@@ -339,6 +1571,7 @@
       <w:r>
         <w:t>s</w:t>
       </w:r>
+      <w:bookmarkEnd w:id="3"/>
     </w:p>
     <w:p>
       <w:r>
@@ -488,9 +1721,11 @@
       <w:pPr>
         <w:pStyle w:val="Heading3"/>
       </w:pPr>
+      <w:bookmarkStart w:id="4" w:name="_Toc171262382"/>
       <w:r>
         <w:t>Parameters</w:t>
       </w:r>
+      <w:bookmarkEnd w:id="4"/>
     </w:p>
     <w:p>
       <w:pPr>
@@ -503,10 +1738,28 @@
         <w:t>testing whether</w:t>
       </w:r>
       <w:r>
-        <w:t xml:space="preserve"> the installed_routes which the user has </w:t>
-      </w:r>
-      <w:r>
-        <w:t xml:space="preserve">installed </w:t>
+        <w:t xml:space="preserve"> the </w:t>
+      </w:r>
+      <w:r>
+        <w:t xml:space="preserve">parameter </w:t>
+      </w:r>
+      <w:r>
+        <w:t>“</w:t>
+      </w:r>
+      <w:r>
+        <w:t>{{</w:t>
+      </w:r>
+      <w:r>
+        <w:t>installed_routes</w:t>
+      </w:r>
+      <w:r>
+        <w:t>}}</w:t>
+      </w:r>
+      <w:r>
+        <w:t>”</w:t>
+      </w:r>
+      <w:r>
+        <w:t xml:space="preserve"> </w:t>
       </w:r>
       <w:r>
         <w:t>includes</w:t>
@@ -528,19 +1781,39 @@
         <w:spacing w:after="0" w:line="240" w:lineRule="auto"/>
       </w:pPr>
       <w:r>
-        <w:t xml:space="preserve">The installed_routes are automatically </w:t>
-      </w:r>
-      <w:r>
-        <w:t>evaluate</w:t>
-      </w:r>
-      <w:r>
-        <w:t xml:space="preserve">d </w:t>
-      </w:r>
-      <w:r>
-        <w:t>as</w:t>
-      </w:r>
-      <w:r>
-        <w:t xml:space="preserve"> a </w:t>
+        <w:t>“{{installed_routes}}” is recognised as a parameter because it is enclosed by “</w:t>
+      </w:r>
+      <w:proofErr w:type="gramStart"/>
+      <w:r>
+        <w:t>{{ .</w:t>
+      </w:r>
+      <w:proofErr w:type="gramEnd"/>
+      <w:r>
+        <w:t xml:space="preserve"> . }}”. Parameters are converted into current values automatically. </w:t>
+      </w:r>
+      <w:r>
+        <w:t xml:space="preserve">The </w:t>
+      </w:r>
+      <w:r>
+        <w:t>“</w:t>
+      </w:r>
+      <w:r>
+        <w:t>installed_routes</w:t>
+      </w:r>
+      <w:r>
+        <w:t>”</w:t>
+      </w:r>
+      <w:r>
+        <w:t xml:space="preserve"> </w:t>
+      </w:r>
+      <w:r>
+        <w:t xml:space="preserve">parameter is </w:t>
+      </w:r>
+      <w:r>
+        <w:t xml:space="preserve">converted into </w:t>
+      </w:r>
+      <w:r>
+        <w:t xml:space="preserve">a </w:t>
       </w:r>
       <w:r>
         <w:t>string</w:t>
@@ -549,51 +1822,72 @@
         <w:t xml:space="preserve"> of route folders</w:t>
       </w:r>
       <w:r>
-        <w:t xml:space="preserve">, which may prove to contain “SCE”. </w:t>
-      </w:r>
-      <w:r>
-        <w:t xml:space="preserve">“{{installed_routes}}” </w:t>
-      </w:r>
-      <w:r>
-        <w:t>is recognised as a parameter</w:t>
-      </w:r>
-      <w:r>
-        <w:t xml:space="preserve"> because it is enclosed by “{{ . . }}” and is evaluated automatically.</w:t>
-      </w:r>
-      <w:r>
-        <w:br w:type="page"/>
+        <w:t xml:space="preserve">, which </w:t>
+      </w:r>
+      <w:r>
+        <w:t>will</w:t>
+      </w:r>
+      <w:r>
+        <w:t xml:space="preserve"> </w:t>
+      </w:r>
+      <w:r>
+        <w:t xml:space="preserve">contain </w:t>
+      </w:r>
+      <w:r>
+        <w:t>“SCE”</w:t>
+      </w:r>
+      <w:r>
+        <w:t xml:space="preserve"> if the user has installed Demo Route 1</w:t>
+      </w:r>
+      <w:r>
+        <w:t>.</w:t>
       </w:r>
     </w:p>
     <w:p>
       <w:r>
         <w:lastRenderedPageBreak/>
-        <w:t xml:space="preserve">This </w:t>
-      </w:r>
-      <w:r>
-        <w:t>b</w:t>
-      </w:r>
-      <w:r>
-        <w:t>ehaviour is achieved with the following JSON:</w:t>
+        <w:t>This behaviour is achieved with the following JSON:</w:t>
       </w:r>
     </w:p>
     <w:p>
+      <w:pPr>
+        <w:spacing w:after="0" w:line="240" w:lineRule="auto"/>
+      </w:pPr>
+    </w:p>
+    <w:p>
       <w:r>
         <w:rPr>
           <w:noProof/>
         </w:rPr>
         <w:pict w14:anchorId="4E2BE3FD">
-          <v:roundrect id="_x0000_s2050" style="position:absolute;margin-left:91.65pt;margin-top:427.55pt;width:82.5pt;height:12pt;z-index:251658240" arcsize="10923f" filled="f" strokecolor="blue"/>
+          <v:roundrect id="_x0000_s2062" style="position:absolute;margin-left:41.4pt;margin-top:459.4pt;width:123.75pt;height:12pt;z-index:251670528" arcsize="10923f" filled="f" strokecolor="blue"/>
         </w:pict>
       </w:r>
       <w:r>
         <w:rPr>
           <w:noProof/>
         </w:rPr>
+        <w:pict w14:anchorId="4E2BE3FD">
+          <v:roundrect id="_x0000_s2050" style="position:absolute;margin-left:84.15pt;margin-top:143.65pt;width:123.75pt;height:12pt;z-index:251658240" arcsize="10923f" filled="f" strokecolor="blue"/>
+        </w:pict>
+      </w:r>
+      <w:r>
+        <w:rPr>
+          <w:noProof/>
+        </w:rPr>
+        <w:pict w14:anchorId="4E2BE3FD">
+          <v:roundrect id="_x0000_s2059" style="position:absolute;margin-left:96.15pt;margin-top:523.4pt;width:82.5pt;height:12pt;z-index:251667456" arcsize="10923f" filled="f" strokecolor="blue"/>
+        </w:pict>
+      </w:r>
+      <w:r>
+        <w:rPr>
+          <w:noProof/>
+        </w:rPr>
         <w:drawing>
-          <wp:inline distT="0" distB="0" distL="0" distR="0" wp14:anchorId="181429E4" wp14:editId="19D8588D">
-            <wp:extent cx="5396865" cy="8403590"/>
-            <wp:effectExtent l="0" t="0" r="0" b="0"/>
-            <wp:docPr id="891346492" name="Picture 1"/>
+          <wp:inline distT="0" distB="0" distL="0" distR="0" wp14:anchorId="4D9DBC18" wp14:editId="222082B9">
+            <wp:extent cx="5396865" cy="7570470"/>
+            <wp:effectExtent l="19050" t="19050" r="0" b="0"/>
+            <wp:docPr id="523824060" name="Picture 1"/>
             <wp:cNvGraphicFramePr>
               <a:graphicFrameLocks xmlns:a="http://schemas.openxmlformats.org/drawingml/2006/main" noChangeAspect="1"/>
             </wp:cNvGraphicFramePr>
@@ -601,7 +1895,7 @@
               <a:graphicData uri="http://schemas.openxmlformats.org/drawingml/2006/picture">
                 <pic:pic xmlns:pic="http://schemas.openxmlformats.org/drawingml/2006/picture">
                   <pic:nvPicPr>
-                    <pic:cNvPr id="891346492" name=""/>
+                    <pic:cNvPr id="523824060" name=""/>
                     <pic:cNvPicPr/>
                   </pic:nvPicPr>
                   <pic:blipFill>
@@ -613,11 +1907,16 @@
                   <pic:spPr>
                     <a:xfrm>
                       <a:off x="0" y="0"/>
-                      <a:ext cx="5396865" cy="8403590"/>
+                      <a:ext cx="5396865" cy="7570470"/>
                     </a:xfrm>
                     <a:prstGeom prst="rect">
                       <a:avLst/>
                     </a:prstGeom>
+                    <a:ln>
+                      <a:solidFill>
+                        <a:schemeClr val="accent1"/>
+                      </a:solidFill>
+                    </a:ln>
                   </pic:spPr>
                 </pic:pic>
               </a:graphicData>
@@ -627,268 +1926,251 @@
       </w:r>
     </w:p>
     <w:p>
-      <w:r>
-        <w:lastRenderedPageBreak/>
-        <w:t>First we have a “prefixItemList”.</w:t>
-      </w:r>
-      <w:r>
-        <w:t xml:space="preserve"> This is optional and </w:t>
-      </w:r>
-      <w:r>
-        <w:t xml:space="preserve">provides content that </w:t>
-      </w:r>
-      <w:r>
-        <w:t xml:space="preserve">appears above the “met” section. It </w:t>
-      </w:r>
-      <w:r>
-        <w:t xml:space="preserve">may contain the same </w:t>
-      </w:r>
-      <w:r>
-        <w:t xml:space="preserve">type of </w:t>
-      </w:r>
-      <w:r>
-        <w:t xml:space="preserve">items as the </w:t>
-      </w:r>
-      <w:r>
-        <w:t>met’s “itemList”</w:t>
-      </w:r>
-      <w:r>
-        <w:t xml:space="preserve"> does, such as </w:t>
-      </w:r>
-      <w:r>
-        <w:t>Heading, Text and Link.</w:t>
+      <w:pPr>
+        <w:spacing w:after="0" w:line="240" w:lineRule="auto"/>
+      </w:pPr>
+      <w:r>
+        <w:br w:type="page"/>
       </w:r>
     </w:p>
     <w:p>
       <w:r>
-        <w:t>The “met” section</w:t>
-      </w:r>
-      <w:r>
-        <w:t xml:space="preserve"> contains an “itemList” as before, but is now followed by a “checkIdList”</w:t>
-      </w:r>
-      <w:r>
-        <w:t xml:space="preserve"> which names </w:t>
-      </w:r>
-      <w:r>
-        <w:t>one of more</w:t>
-      </w:r>
-      <w:r>
-        <w:t xml:space="preserve"> checks that must succeed before</w:t>
-      </w:r>
-      <w:r>
-        <w:t xml:space="preserve"> the </w:t>
-      </w:r>
-      <w:r>
-        <w:t>met’s “itemList”</w:t>
-      </w:r>
-      <w:r>
-        <w:t xml:space="preserve"> </w:t>
-      </w:r>
-      <w:r>
-        <w:t>will be shown.</w:t>
+        <w:lastRenderedPageBreak/>
+        <w:t xml:space="preserve">In the “itemList” </w:t>
+      </w:r>
+      <w:r>
+        <w:t>we have a “</w:t>
+      </w:r>
+      <w:r>
+        <w:t>Heading” item and a “Text” item</w:t>
+      </w:r>
+      <w:r>
+        <w:t xml:space="preserve"> followed by a “Link” item</w:t>
+      </w:r>
+      <w:r>
+        <w:t>.</w:t>
+      </w:r>
+      <w:r>
+        <w:t xml:space="preserve"> This </w:t>
+      </w:r>
+      <w:r>
+        <w:t>has a field “IncludeIf”</w:t>
+      </w:r>
+      <w:r>
+        <w:t xml:space="preserve"> which is used to show or to hide the item.</w:t>
       </w:r>
     </w:p>
     <w:p>
       <w:r>
-        <w:t>The “comment” in checkList is optional.</w:t>
+        <w:t xml:space="preserve">The </w:t>
+      </w:r>
+      <w:r>
+        <w:t xml:space="preserve">array of values which the “IncludeIf” provides </w:t>
+      </w:r>
+      <w:r>
+        <w:t xml:space="preserve">names </w:t>
+      </w:r>
+      <w:r>
+        <w:t xml:space="preserve">of </w:t>
+      </w:r>
+      <w:r>
+        <w:t>one o</w:t>
+      </w:r>
+      <w:r>
+        <w:t>r</w:t>
+      </w:r>
+      <w:r>
+        <w:t xml:space="preserve"> more</w:t>
+      </w:r>
+      <w:r>
+        <w:t xml:space="preserve"> checks that </w:t>
+      </w:r>
+      <w:r>
+        <w:t xml:space="preserve">all </w:t>
+      </w:r>
+      <w:r>
+        <w:t>must succeed before</w:t>
+      </w:r>
+      <w:r>
+        <w:t xml:space="preserve"> the </w:t>
+      </w:r>
+      <w:r>
+        <w:t xml:space="preserve">item </w:t>
+      </w:r>
+      <w:r>
+        <w:t>will be shown.</w:t>
+      </w:r>
+      <w:r>
+        <w:t xml:space="preserve"> Otherwise, it will </w:t>
+      </w:r>
+      <w:proofErr w:type="gramStart"/>
+      <w:r>
+        <w:t>hidden</w:t>
+      </w:r>
+      <w:proofErr w:type="gramEnd"/>
+      <w:r>
+        <w:t>.</w:t>
       </w:r>
     </w:p>
     <w:p>
       <w:r>
-        <w:t>If the checks do not succeed, then there is an</w:t>
-      </w:r>
-      <w:r>
-        <w:t xml:space="preserve"> optional “unmetItemList” which will be shown</w:t>
-      </w:r>
-      <w:r>
-        <w:t xml:space="preserve"> in place of the met</w:t>
-      </w:r>
-      <w:r>
-        <w:t xml:space="preserve">’s </w:t>
-      </w:r>
-      <w:r>
-        <w:t>“itemList”</w:t>
-      </w:r>
-      <w:r>
-        <w:t>.</w:t>
+        <w:t xml:space="preserve">There are 3 </w:t>
+      </w:r>
+      <w:r>
+        <w:t xml:space="preserve">more </w:t>
+      </w:r>
+      <w:r>
+        <w:t xml:space="preserve">items in the “itemList” which </w:t>
+      </w:r>
+      <w:r>
+        <w:t>have the opposite field “includeIf</w:t>
+      </w:r>
+      <w:r>
+        <w:t>N</w:t>
+      </w:r>
+      <w:r>
+        <w:t>ot”.</w:t>
+      </w:r>
+      <w:r>
+        <w:t xml:space="preserve"> These items are shown if all of the </w:t>
+      </w:r>
+      <w:r>
+        <w:t xml:space="preserve">checks </w:t>
+      </w:r>
+      <w:r>
+        <w:t xml:space="preserve">in the array of values </w:t>
+      </w:r>
+      <w:r>
+        <w:t>fail.</w:t>
       </w:r>
     </w:p>
     <w:p>
       <w:r>
-        <w:t xml:space="preserve">Note that an optional item has been used to set the Heading color to </w:t>
-      </w:r>
-      <w:r>
-        <w:t>“</w:t>
-      </w:r>
-      <w:r>
-        <w:t>red</w:t>
-      </w:r>
-      <w:r>
-        <w:t>”</w:t>
-      </w:r>
-      <w:r>
-        <w:t>.</w:t>
-      </w:r>
-      <w:r>
-        <w:t xml:space="preserve"> The </w:t>
-      </w:r>
-      <w:r>
-        <w:t>Windows system colors are recognised</w:t>
+        <w:t>Note that an optional field has been used in one of the items to set the Heading color to “red”. All the Windows system colors are recognised</w:t>
       </w:r>
       <w:r>
         <w:rPr>
           <w:rStyle w:val="FootnoteReference"/>
         </w:rPr>
-        <w:footnoteReference w:id="1"/>
+        <w:footnoteReference w:id="2"/>
       </w:r>
       <w:r>
         <w:t>.</w:t>
       </w:r>
     </w:p>
     <w:p>
-      <w:r>
-        <w:t>These lists may be followed by an optional “suffix</w:t>
-      </w:r>
-      <w:r>
-        <w:t>I</w:t>
-      </w:r>
-      <w:r>
-        <w:t>temList”</w:t>
-      </w:r>
-      <w:r>
-        <w:t xml:space="preserve"> similar to the “prefixItemList”.</w:t>
-      </w:r>
+      <w:pPr>
+        <w:pStyle w:val="Heading3"/>
+      </w:pPr>
+      <w:bookmarkStart w:id="5" w:name="_Toc171262383"/>
+      <w:r>
+        <w:t>checkList</w:t>
+      </w:r>
+      <w:bookmarkEnd w:id="5"/>
     </w:p>
     <w:p>
       <w:r>
-        <w:t xml:space="preserve">The JSON </w:t>
-      </w:r>
-      <w:r>
-        <w:t>is split into 2 sections, the “</w:t>
-      </w:r>
-      <w:r>
-        <w:t>n</w:t>
-      </w:r>
-      <w:r>
-        <w:t>otificationList”</w:t>
-      </w:r>
-      <w:r>
-        <w:t>,</w:t>
-      </w:r>
-      <w:r>
-        <w:t xml:space="preserve"> which contains all the notifications</w:t>
-      </w:r>
-      <w:r>
-        <w:t>, and the “checkList” which specifies the checks that</w:t>
-      </w:r>
-      <w:r>
-        <w:t xml:space="preserve"> must succeed if a “met” is to be shown.</w:t>
+        <w:t xml:space="preserve">The “notificationList” is followed by a “checkList” to </w:t>
+      </w:r>
+      <w:r>
+        <w:t>define the criteria for each of these checks.</w:t>
       </w:r>
     </w:p>
     <w:p>
       <w:r>
-        <w:t>The “checkList” allows a number of checks</w:t>
-      </w:r>
-      <w:r>
-        <w:t xml:space="preserve">, each identified with an “id”, so a single check may satisfy </w:t>
-      </w:r>
-      <w:r>
-        <w:t>the “met” part of several notifications.</w:t>
+        <w:t xml:space="preserve">Each check in the “checkList” has a string “id” which is matched </w:t>
+      </w:r>
+      <w:r>
+        <w:t xml:space="preserve">to the </w:t>
+      </w:r>
+      <w:r>
+        <w:t>values in the “includeIf” and “includeIfNot” array values.</w:t>
       </w:r>
     </w:p>
     <w:p>
       <w:r>
-        <w:t>“</w:t>
-      </w:r>
-      <w:r>
-        <w:t>a</w:t>
-      </w:r>
-      <w:r>
-        <w:t>nyOf</w:t>
-      </w:r>
-      <w:r>
-        <w:t>List</w:t>
-      </w:r>
-      <w:r>
-        <w:t>”</w:t>
-      </w:r>
-      <w:r>
-        <w:t xml:space="preserve"> allows </w:t>
-      </w:r>
-      <w:r>
-        <w:t>multiple checks to be considered.</w:t>
-      </w:r>
-      <w:r>
-        <w:t xml:space="preserve"> </w:t>
+        <w:t>The “comment” in checkList is optional.</w:t>
       </w:r>
     </w:p>
     <w:p>
       <w:r>
-        <w:t>Checks are either of type “ORTS.Includes, Menu” or “ORTS.Excludes</w:t>
-      </w:r>
-      <w:r>
-        <w:t xml:space="preserve">, </w:t>
-      </w:r>
-      <w:r>
-        <w:t>Menu”</w:t>
-      </w:r>
-      <w:r>
-        <w:t xml:space="preserve"> and are executed in sequence.</w:t>
-      </w:r>
-      <w:r>
-        <w:t xml:space="preserve"> </w:t>
+        <w:t>“</w:t>
+      </w:r>
+      <w:r>
+        <w:t>a</w:t>
+      </w:r>
+      <w:r>
+        <w:t>nyOf</w:t>
+      </w:r>
+      <w:r>
+        <w:t>List</w:t>
+      </w:r>
+      <w:r>
+        <w:t>”</w:t>
+      </w:r>
+      <w:r>
+        <w:t xml:space="preserve"> allows </w:t>
+      </w:r>
+      <w:r>
+        <w:t xml:space="preserve">a check to consider </w:t>
+      </w:r>
+      <w:r>
+        <w:t xml:space="preserve">multiple </w:t>
+      </w:r>
+      <w:r>
+        <w:t>test</w:t>
+      </w:r>
+      <w:r>
+        <w:t>s</w:t>
+      </w:r>
+      <w:r>
+        <w:t>. Once a</w:t>
+      </w:r>
+      <w:r>
+        <w:t xml:space="preserve"> test succeeds, the check has succeeded. This implements a logical OR operation.</w:t>
       </w:r>
     </w:p>
     <w:p>
       <w:r>
-        <w:t xml:space="preserve">The first “Include” to succeed will </w:t>
-      </w:r>
-      <w:r>
-        <w:t xml:space="preserve">end the checking process and </w:t>
-      </w:r>
-      <w:r>
-        <w:t xml:space="preserve">lead to the </w:t>
-      </w:r>
-      <w:r>
-        <w:t>met’s “itemList”</w:t>
-      </w:r>
-      <w:r>
-        <w:t xml:space="preserve"> being shown and the first “Exclude” to suc</w:t>
-      </w:r>
-      <w:r>
-        <w:t xml:space="preserve">ceed will </w:t>
-      </w:r>
-      <w:r>
-        <w:t xml:space="preserve">end the checking process but </w:t>
-      </w:r>
-      <w:r>
-        <w:t>lead to the “unmetItemList” being shown.</w:t>
-      </w:r>
-      <w:r>
-        <w:t xml:space="preserve"> If no checks succeed, then the “unmetItemList” is shown.</w:t>
+        <w:t xml:space="preserve">The “anyOfList” </w:t>
+      </w:r>
+      <w:r>
+        <w:t xml:space="preserve">contains an array of </w:t>
+      </w:r>
+      <w:r>
+        <w:t xml:space="preserve">one or more </w:t>
+      </w:r>
+      <w:r>
+        <w:t>“allOfList”.</w:t>
+      </w:r>
+      <w:r>
+        <w:t xml:space="preserve"> </w:t>
+      </w:r>
+      <w:r>
+        <w:t>Each “allOfList”</w:t>
+      </w:r>
+      <w:r>
+        <w:t xml:space="preserve"> is an array of criteria</w:t>
+      </w:r>
+      <w:r>
+        <w:t xml:space="preserve"> and all of these must succeed if the test is to succeed. This implements a logical AND operation.</w:t>
       </w:r>
     </w:p>
     <w:p>
       <w:r>
-        <w:t xml:space="preserve">The “ORTS.Includes, Menu” </w:t>
-      </w:r>
-      <w:r>
-        <w:t>contains an “allOf</w:t>
-      </w:r>
-      <w:r>
-        <w:t>List</w:t>
-      </w:r>
-      <w:r>
-        <w:t>” which provides the checks that must all succeed if the Includes is to be successful.</w:t>
-      </w:r>
-      <w:r>
-        <w:t xml:space="preserve"> In this example, the</w:t>
+        <w:t>In this example, the</w:t>
       </w:r>
       <w:r>
         <w:t>re</w:t>
       </w:r>
       <w:r>
-        <w:t xml:space="preserve"> is only one check </w:t>
+        <w:t xml:space="preserve"> is only one c</w:t>
+      </w:r>
+      <w:r>
+        <w:t>onstraint</w:t>
+      </w:r>
+      <w:r>
+        <w:t xml:space="preserve"> </w:t>
       </w:r>
       <w:r>
         <w:t xml:space="preserve">- </w:t>
@@ -898,109 +2180,130 @@
       </w:r>
       <w:r>
         <w:t>.</w:t>
+      </w:r>
+      <w:r>
+        <w:t xml:space="preserve"> </w:t>
+      </w:r>
+      <w:r>
+        <w:t xml:space="preserve">This </w:t>
+      </w:r>
+      <w:r>
+        <w:t>c</w:t>
+      </w:r>
+      <w:r>
+        <w:t>onstraint</w:t>
+      </w:r>
+      <w:r>
+        <w:t xml:space="preserve"> </w:t>
+      </w:r>
+      <w:r>
+        <w:t>requires</w:t>
+      </w:r>
+      <w:r>
+        <w:t xml:space="preserve"> t</w:t>
+      </w:r>
+      <w:r>
+        <w:t xml:space="preserve">hat </w:t>
+      </w:r>
+      <w:r>
+        <w:t>“</w:t>
+      </w:r>
+      <w:r>
+        <w:t>{{</w:t>
+      </w:r>
+      <w:r>
+        <w:t>installed_routes</w:t>
+      </w:r>
+      <w:r>
+        <w:t>}}</w:t>
+      </w:r>
+      <w:r>
+        <w:t>”</w:t>
+      </w:r>
+      <w:r>
+        <w:t xml:space="preserve"> </w:t>
+      </w:r>
+      <w:r>
+        <w:t>contain</w:t>
+      </w:r>
+      <w:r>
+        <w:t>s</w:t>
+      </w:r>
+      <w:r>
+        <w:t xml:space="preserve"> “SCE”.</w:t>
       </w:r>
     </w:p>
     <w:p>
       <w:r>
-        <w:t xml:space="preserve">This </w:t>
-      </w:r>
-      <w:r>
-        <w:t>c</w:t>
-      </w:r>
-      <w:r>
-        <w:t>onstraint</w:t>
+        <w:t>As noted in the “comment” field, “SCE” is the name of the folder containing the route</w:t>
+      </w:r>
+      <w:r>
+        <w:t xml:space="preserve"> “Scottish Central Express”. “</w:t>
+      </w:r>
+      <w:r>
+        <w:t>{{</w:t>
+      </w:r>
+      <w:r>
+        <w:t>installed_routes</w:t>
+      </w:r>
+      <w:r>
+        <w:t>}}</w:t>
+      </w:r>
+      <w:r>
+        <w:t xml:space="preserve">” </w:t>
+      </w:r>
+      <w:r>
+        <w:t xml:space="preserve">is a </w:t>
+      </w:r>
+      <w:r>
+        <w:t xml:space="preserve">parameter which is </w:t>
+      </w:r>
+      <w:r>
+        <w:t>conver</w:t>
+      </w:r>
+      <w:r>
+        <w:t xml:space="preserve">ted to a </w:t>
+      </w:r>
+      <w:r>
+        <w:t>string containing</w:t>
+      </w:r>
+      <w:r>
+        <w:t xml:space="preserve"> all the </w:t>
+      </w:r>
+      <w:r>
+        <w:t xml:space="preserve">route folder names in the </w:t>
+      </w:r>
+      <w:r>
+        <w:t>installation profiles</w:t>
+      </w:r>
+      <w:r>
+        <w:t>.</w:t>
       </w:r>
       <w:r>
         <w:t xml:space="preserve"> </w:t>
-      </w:r>
-      <w:r>
-        <w:t>requires</w:t>
-      </w:r>
-      <w:r>
-        <w:t xml:space="preserve"> t</w:t>
-      </w:r>
-      <w:r>
-        <w:t xml:space="preserve">hat </w:t>
-      </w:r>
-      <w:r>
-        <w:t>“</w:t>
-      </w:r>
-      <w:r>
-        <w:t>{{</w:t>
-      </w:r>
-      <w:r>
-        <w:t>installed_routes</w:t>
-      </w:r>
-      <w:r>
-        <w:t>}}</w:t>
-      </w:r>
-      <w:r>
-        <w:t>”</w:t>
-      </w:r>
-      <w:r>
-        <w:t xml:space="preserve"> </w:t>
-      </w:r>
-      <w:r>
-        <w:t>contain</w:t>
-      </w:r>
-      <w:r>
-        <w:t>s</w:t>
-      </w:r>
-      <w:r>
-        <w:t xml:space="preserve"> “SCE”.</w:t>
       </w:r>
     </w:p>
     <w:p>
       <w:r>
-        <w:lastRenderedPageBreak/>
-        <w:t>As noted in the “comment” field, “SCE” is the name of the folder containing the route</w:t>
-      </w:r>
-      <w:r>
-        <w:t xml:space="preserve"> “Scottish Central Express”. “</w:t>
-      </w:r>
-      <w:r>
-        <w:t>{{</w:t>
-      </w:r>
-      <w:r>
-        <w:t>installed_routes</w:t>
-      </w:r>
-      <w:r>
-        <w:t>}}</w:t>
-      </w:r>
-      <w:r>
-        <w:t xml:space="preserve">” </w:t>
-      </w:r>
-      <w:r>
-        <w:t xml:space="preserve">is a </w:t>
-      </w:r>
-      <w:r>
-        <w:t xml:space="preserve">parameter which is evaluated to a </w:t>
-      </w:r>
-      <w:r>
-        <w:t>string containing</w:t>
-      </w:r>
-      <w:r>
-        <w:t xml:space="preserve"> all the </w:t>
-      </w:r>
-      <w:r>
-        <w:t xml:space="preserve">route folder names in the </w:t>
-      </w:r>
-      <w:r>
-        <w:t>installation profiles</w:t>
+        <w:t xml:space="preserve">The </w:t>
+      </w:r>
+      <w:r>
+        <w:t>“</w:t>
+      </w:r>
+      <w:r>
+        <w:t>Contains</w:t>
+      </w:r>
+      <w:r>
+        <w:t>”</w:t>
+      </w:r>
+      <w:r>
+        <w:t xml:space="preserve"> operator is not case-s</w:t>
+      </w:r>
+      <w:r>
+        <w:t>ensitive</w:t>
       </w:r>
       <w:r>
         <w:t>.</w:t>
-      </w:r>
-      <w:r>
-        <w:t xml:space="preserve"> </w:t>
-      </w:r>
-    </w:p>
-    <w:p>
-      <w:r>
-        <w:t xml:space="preserve">The </w:t>
-      </w:r>
-      <w:r>
-        <w:t>Contains operator is not case-significant.</w:t>
       </w:r>
     </w:p>
     <w:p>
@@ -1026,25 +2329,38 @@
     </w:p>
     <w:p>
       <w:pPr>
-        <w:pStyle w:val="Heading2"/>
-      </w:pPr>
+        <w:pStyle w:val="Heading1"/>
+      </w:pPr>
+      <w:bookmarkStart w:id="6" w:name="_Toc171262384"/>
       <w:r>
         <w:lastRenderedPageBreak/>
-        <w:t>User Settings</w:t>
-      </w:r>
+        <w:t>Sample Uses</w:t>
+      </w:r>
+      <w:bookmarkEnd w:id="6"/>
     </w:p>
     <w:p>
-      <w:r>
-        <w:t>Notifications can also change behaviour based on the</w:t>
-      </w:r>
-      <w:r>
-        <w:t xml:space="preserve"> settings which a user chooses in the “Options” menu</w:t>
-      </w:r>
-      <w:r>
-        <w:t>.</w:t>
-      </w:r>
+      <w:pPr>
+        <w:pStyle w:val="Heading2"/>
+      </w:pPr>
+      <w:bookmarkStart w:id="7" w:name="_Toc171262385"/>
+      <w:r>
+        <w:t>User Settings</w:t>
+      </w:r>
+      <w:bookmarkEnd w:id="7"/>
     </w:p>
     <w:p>
+      <w:r>
+        <w:t>Notifications can also change behaviour based on the</w:t>
+      </w:r>
+      <w:r>
+        <w:t xml:space="preserve"> settings which a user chooses in the “Options” menu</w:t>
+      </w:r>
+      <w:r>
+        <w:t>.</w:t>
+      </w:r>
+      <w:r>
+        <w:t xml:space="preserve"> </w:t>
+      </w:r>
       <w:r>
         <w:t xml:space="preserve">In this example, we are assuming that adhesion has been greatly improved in Stable Version 1.6 and this notification is prompting users to </w:t>
       </w:r>
@@ -1183,13 +2499,49 @@
         <w:rPr>
           <w:noProof/>
         </w:rPr>
-        <w:t xml:space="preserve"> and again in the checkList</w:t>
+        <w:t xml:space="preserve"> and again in the </w:t>
       </w:r>
       <w:r>
         <w:rPr>
           <w:noProof/>
         </w:rPr>
-        <w:t xml:space="preserve"> as a check to see if it actually is “off”.</w:t>
+        <w:t>“</w:t>
+      </w:r>
+      <w:r>
+        <w:rPr>
+          <w:noProof/>
+        </w:rPr>
+        <w:t>checkList</w:t>
+      </w:r>
+      <w:r>
+        <w:rPr>
+          <w:noProof/>
+        </w:rPr>
+        <w:t>”</w:t>
+      </w:r>
+      <w:r>
+        <w:rPr>
+          <w:noProof/>
+        </w:rPr>
+        <w:t xml:space="preserve">. </w:t>
+      </w:r>
+      <w:r>
+        <w:rPr>
+          <w:noProof/>
+        </w:rPr>
+        <w:t xml:space="preserve">If the check fails, then the notification is not shown at all. This behaviour is specified </w:t>
+      </w:r>
+      <w:r>
+        <w:rPr>
+          <w:noProof/>
+        </w:rPr>
+        <w:t>by the “includeIf”</w:t>
+      </w:r>
+      <w:r>
+        <w:rPr>
+          <w:noProof/>
+        </w:rPr>
+        <w:t xml:space="preserve"> in the notification itself.</w:t>
       </w:r>
     </w:p>
     <w:p>
@@ -1202,7 +2554,37 @@
         <w:rPr>
           <w:noProof/>
         </w:rPr>
-        <w:t>If the check fails, then the notification is not shown at all. This behaviour is specified simply by omitting the element “unmetItemList”.</w:t>
+        <w:t>In this example, t</w:t>
+      </w:r>
+      <w:r>
+        <w:rPr>
+          <w:noProof/>
+        </w:rPr>
+        <w:t>he check</w:t>
+      </w:r>
+      <w:r>
+        <w:rPr>
+          <w:noProof/>
+        </w:rPr>
+        <w:t xml:space="preserve"> is for 2 conditions, that the setting is “off” and also that the “{{installed_version}}” contains the value “1.6”.</w:t>
+      </w:r>
+      <w:r>
+        <w:rPr>
+          <w:noProof/>
+        </w:rPr>
+        <w:t xml:space="preserve"> This notification will not be shown </w:t>
+      </w:r>
+      <w:r>
+        <w:rPr>
+          <w:noProof/>
+        </w:rPr>
+        <w:t xml:space="preserve">while the user stays at version 1.5 and will disappear again </w:t>
+      </w:r>
+      <w:r>
+        <w:rPr>
+          <w:noProof/>
+        </w:rPr>
+        <w:t>once the user upgrades to version 1.7.</w:t>
       </w:r>
     </w:p>
     <w:p>
@@ -1215,72 +2597,54 @@
         <w:rPr>
           <w:noProof/>
         </w:rPr>
-        <w:t>In this example, t</w:t>
+        <w:t>As mentioned earlier, t</w:t>
       </w:r>
       <w:r>
         <w:rPr>
           <w:noProof/>
         </w:rPr>
-        <w:t>he check</w:t>
+        <w:t xml:space="preserve">he </w:t>
       </w:r>
       <w:r>
         <w:rPr>
           <w:noProof/>
         </w:rPr>
-        <w:t xml:space="preserve"> is for 2 conditions, that the setting is “off” and also that the “{{installed_version}}” contains the value “1.6”.</w:t>
+        <w:t xml:space="preserve">JSON element “allOfList” indicates a logical </w:t>
       </w:r>
       <w:r>
         <w:rPr>
           <w:noProof/>
         </w:rPr>
-        <w:t xml:space="preserve"> This notification will not be shown </w:t>
+        <w:t>AND</w:t>
       </w:r>
       <w:r>
         <w:rPr>
           <w:noProof/>
         </w:rPr>
-        <w:t xml:space="preserve">while the user stays at version 1.5 and will disappear again </w:t>
+        <w:t xml:space="preserve">, so that </w:t>
       </w:r>
       <w:r>
         <w:rPr>
           <w:noProof/>
         </w:rPr>
-        <w:t>once the user upgrades to version 1.7.</w:t>
+        <w:t>this notification</w:t>
+      </w:r>
+      <w:r>
+        <w:rPr>
+          <w:noProof/>
+        </w:rPr>
+        <w:t xml:space="preserve"> will only be shown if all the </w:t>
+      </w:r>
+      <w:r>
+        <w:rPr>
+          <w:noProof/>
+        </w:rPr>
+        <w:t>properties have the correct values.</w:t>
       </w:r>
     </w:p>
     <w:p>
       <w:pPr>
-        <w:rPr>
-          <w:noProof/>
-        </w:rPr>
-      </w:pPr>
-      <w:r>
-        <w:rPr>
-          <w:noProof/>
-        </w:rPr>
-        <w:t xml:space="preserve">The </w:t>
-      </w:r>
-      <w:r>
-        <w:rPr>
-          <w:noProof/>
-        </w:rPr>
-        <w:t xml:space="preserve">JSON element “allOfList” indicates a logical “and”, so that </w:t>
-      </w:r>
-      <w:r>
-        <w:rPr>
-          <w:noProof/>
-        </w:rPr>
-        <w:t xml:space="preserve">the “met” section will only be shown if all the </w:t>
-      </w:r>
-      <w:r>
-        <w:rPr>
-          <w:noProof/>
-        </w:rPr>
-        <w:t>properties have the correct values.</w:t>
-      </w:r>
-    </w:p>
-    <w:p>
-      <w:pPr>
+        <w:spacing w:after="0" w:line="240" w:lineRule="auto"/>
         <w:rPr>
           <w:noProof/>
         </w:rPr>
@@ -1291,7 +2655,7 @@
         </w:rPr>
         <w:lastRenderedPageBreak/>
         <w:pict w14:anchorId="4E2BE3FD">
-          <v:roundrect id="_x0000_s2054" style="position:absolute;margin-left:62.4pt;margin-top:116.55pt;width:79.5pt;height:11.25pt;z-index:251662336" arcsize="10923f" filled="f" strokecolor="blue"/>
+          <v:roundrect id="_x0000_s2060" style="position:absolute;margin-left:91.65pt;margin-top:607.05pt;width:142.5pt;height:12pt;z-index:251668480" arcsize="10923f" filled="f" strokecolor="blue"/>
         </w:pict>
       </w:r>
       <w:r>
@@ -1299,7 +2663,7 @@
           <w:noProof/>
         </w:rPr>
         <w:pict w14:anchorId="4E2BE3FD">
-          <v:roundrect id="_x0000_s2053" style="position:absolute;margin-left:84.9pt;margin-top:586.8pt;width:79.5pt;height:11.25pt;z-index:251661312" arcsize="10923f" filled="f" strokecolor="blue"/>
+          <v:roundrect id="_x0000_s2061" style="position:absolute;margin-left:66.15pt;margin-top:35.55pt;width:156.75pt;height:13.5pt;z-index:251669504" arcsize="10923f" filled="f" strokecolor="blue"/>
         </w:pict>
       </w:r>
       <w:r>
@@ -1307,10 +2671,10 @@
           <w:noProof/>
         </w:rPr>
         <w:drawing>
-          <wp:inline distT="0" distB="0" distL="0" distR="0" wp14:anchorId="01CEF556" wp14:editId="7BA69684">
-            <wp:extent cx="4936490" cy="8875395"/>
-            <wp:effectExtent l="0" t="0" r="0" b="1905"/>
-            <wp:docPr id="212373314" name="Picture 1"/>
+          <wp:inline distT="0" distB="0" distL="0" distR="0" wp14:anchorId="4DEFFA35" wp14:editId="40A7B984">
+            <wp:extent cx="5396865" cy="8658225"/>
+            <wp:effectExtent l="19050" t="19050" r="0" b="9525"/>
+            <wp:docPr id="1384427139" name="Picture 1"/>
             <wp:cNvGraphicFramePr>
               <a:graphicFrameLocks xmlns:a="http://schemas.openxmlformats.org/drawingml/2006/main" noChangeAspect="1"/>
             </wp:cNvGraphicFramePr>
@@ -1318,7 +2682,7 @@
               <a:graphicData uri="http://schemas.openxmlformats.org/drawingml/2006/picture">
                 <pic:pic xmlns:pic="http://schemas.openxmlformats.org/drawingml/2006/picture">
                   <pic:nvPicPr>
-                    <pic:cNvPr id="212373314" name=""/>
+                    <pic:cNvPr id="1384427139" name=""/>
                     <pic:cNvPicPr/>
                   </pic:nvPicPr>
                   <pic:blipFill>
@@ -1330,33 +2694,22 @@
                   <pic:spPr>
                     <a:xfrm>
                       <a:off x="0" y="0"/>
-                      <a:ext cx="4936490" cy="8875395"/>
+                      <a:ext cx="5396865" cy="8658225"/>
                     </a:xfrm>
                     <a:prstGeom prst="rect">
                       <a:avLst/>
                     </a:prstGeom>
+                    <a:ln>
+                      <a:solidFill>
+                        <a:schemeClr val="accent1"/>
+                      </a:solidFill>
+                    </a:ln>
                   </pic:spPr>
                 </pic:pic>
               </a:graphicData>
             </a:graphic>
           </wp:inline>
         </w:drawing>
-      </w:r>
-      <w:r>
-        <w:rPr>
-          <w:noProof/>
-        </w:rPr>
-        <w:pict w14:anchorId="4E2BE3FD">
-          <v:roundrect id="_x0000_s2052" style="position:absolute;margin-left:68.4pt;margin-top:259.05pt;width:113.25pt;height:11.25pt;z-index:251660288;mso-position-horizontal-relative:text;mso-position-vertical-relative:text" arcsize="10923f" filled="f" strokecolor="blue"/>
-        </w:pict>
-      </w:r>
-      <w:r>
-        <w:rPr>
-          <w:noProof/>
-        </w:rPr>
-        <w:pict w14:anchorId="4E2BE3FD">
-          <v:roundrect id="_x0000_s2051" style="position:absolute;margin-left:85.65pt;margin-top:628.8pt;width:113.25pt;height:11.25pt;z-index:251659264;mso-position-horizontal-relative:text;mso-position-vertical-relative:text" arcsize="10923f" filled="f" strokecolor="blue"/>
-        </w:pict>
       </w:r>
     </w:p>
     <w:p>
@@ -1453,6 +2806,7 @@
           <w:noProof/>
         </w:rPr>
       </w:pPr>
+      <w:bookmarkStart w:id="8" w:name="_Toc171262386"/>
       <w:r>
         <w:rPr>
           <w:noProof/>
@@ -1460,16 +2814,15 @@
         <w:lastRenderedPageBreak/>
         <w:t>Update Version</w:t>
       </w:r>
+      <w:bookmarkEnd w:id="8"/>
     </w:p>
     <w:p>
       <w:r>
         <w:t xml:space="preserve">Notifications are also used to advise </w:t>
       </w:r>
       <w:r>
-        <w:t>that a new version is available. The same arrangement is used for each of the “update modes” – stable, testing, unstable and none.</w:t>
-      </w:r>
-    </w:p>
-    <w:p>
+        <w:t xml:space="preserve">that a new version is available. </w:t>
+      </w:r>
       <w:r>
         <w:t>If a new version is available, then the notification might be shown as:</w:t>
       </w:r>
@@ -1640,61 +2993,49 @@
         <w:rPr>
           <w:noProof/>
         </w:rPr>
-        <w:t xml:space="preserve">The check with id=”not_updated” </w:t>
+        <w:t xml:space="preserve">The link </w:t>
       </w:r>
       <w:r>
         <w:rPr>
           <w:noProof/>
         </w:rPr>
-        <w:t xml:space="preserve">uses the “Excludes” </w:t>
+        <w:t>items</w:t>
       </w:r>
       <w:r>
         <w:rPr>
           <w:noProof/>
         </w:rPr>
-        <w:t>so that if the check passes, then the “unmetItemList” will be shown instead of the met</w:t>
+        <w:t xml:space="preserve"> </w:t>
       </w:r>
       <w:r>
         <w:rPr>
           <w:noProof/>
         </w:rPr>
-        <w:t>’s “itemList”.</w:t>
+        <w:t xml:space="preserve">include 3 </w:t>
       </w:r>
       <w:r>
         <w:rPr>
           <w:noProof/>
         </w:rPr>
-        <w:t xml:space="preserve"> </w:t>
+        <w:t xml:space="preserve">URL </w:t>
       </w:r>
       <w:r>
         <w:rPr>
           <w:noProof/>
         </w:rPr>
-        <w:t xml:space="preserve">The JSON element “anyOfList” indicates a logical “or”, </w:t>
+        <w:t xml:space="preserve">elements, </w:t>
       </w:r>
       <w:r>
         <w:rPr>
           <w:noProof/>
         </w:rPr>
-        <w:t>so t</w:t>
+        <w:t>and the program uses the one appropriate to the update mode that the user</w:t>
       </w:r>
       <w:r>
         <w:rPr>
           <w:noProof/>
         </w:rPr>
-        <w:t>he 2 checks in th</w:t>
-      </w:r>
-      <w:r>
-        <w:rPr>
-          <w:noProof/>
-        </w:rPr>
-        <w:t>is list will be considered independently.</w:t>
-      </w:r>
-      <w:r>
-        <w:rPr>
-          <w:noProof/>
-        </w:rPr>
-        <w:br w:type="page"/>
+        <w:t xml:space="preserve"> has chosen – stable, testing or unstable.</w:t>
       </w:r>
     </w:p>
     <w:p>
@@ -1707,20 +3048,98 @@
         <w:rPr>
           <w:noProof/>
         </w:rPr>
+        <w:t>The check with id=”</w:t>
+      </w:r>
+      <w:r>
+        <w:rPr>
+          <w:noProof/>
+        </w:rPr>
+        <w:t>ready_to_</w:t>
+      </w:r>
+      <w:r>
+        <w:rPr>
+          <w:noProof/>
+        </w:rPr>
+        <w:t xml:space="preserve">update” </w:t>
+      </w:r>
+      <w:r>
+        <w:rPr>
+          <w:noProof/>
+        </w:rPr>
+        <w:t xml:space="preserve">makes use of the </w:t>
+      </w:r>
+      <w:r>
+        <w:rPr>
+          <w:noProof/>
+        </w:rPr>
+        <w:t>“</w:t>
+      </w:r>
+      <w:r>
+        <w:rPr>
+          <w:noProof/>
+        </w:rPr>
+        <w:t>NotContains</w:t>
+      </w:r>
+      <w:r>
+        <w:rPr>
+          <w:noProof/>
+        </w:rPr>
+        <w:t>”</w:t>
+      </w:r>
+      <w:r>
+        <w:rPr>
+          <w:noProof/>
+        </w:rPr>
+        <w:t xml:space="preserve"> condition, so that an update button is offered only</w:t>
+      </w:r>
+      <w:r>
+        <w:rPr>
+          <w:noProof/>
+        </w:rPr>
+        <w:t xml:space="preserve"> if </w:t>
+      </w:r>
+      <w:r>
+        <w:rPr>
+          <w:noProof/>
+        </w:rPr>
+        <w:t xml:space="preserve">both </w:t>
+      </w:r>
+      <w:r>
+        <w:rPr>
+          <w:noProof/>
+        </w:rPr>
+        <w:t xml:space="preserve">the </w:t>
+      </w:r>
+      <w:r>
+        <w:rPr>
+          <w:noProof/>
+        </w:rPr>
+        <w:t xml:space="preserve">version installed is not the same as the latest version available and </w:t>
+      </w:r>
+      <w:r>
+        <w:rPr>
+          <w:noProof/>
+        </w:rPr>
+        <w:t>also the update mode is not “none”.</w:t>
+      </w:r>
+    </w:p>
+    <w:p>
+      <w:pPr>
+        <w:spacing w:after="0" w:line="240" w:lineRule="auto"/>
+        <w:rPr>
+          <w:noProof/>
+        </w:rPr>
+      </w:pPr>
+      <w:r>
+        <w:rPr>
+          <w:noProof/>
+        </w:rPr>
         <w:lastRenderedPageBreak/>
-        <w:pict w14:anchorId="4E2BE3FD">
-          <v:roundrect id="_x0000_s2055" style="position:absolute;margin-left:67.65pt;margin-top:83.55pt;width:85.5pt;height:12pt;z-index:251663360" arcsize="10923f" filled="f" strokecolor="blue"/>
-        </w:pict>
-      </w:r>
-      <w:r>
-        <w:rPr>
-          <w:noProof/>
-        </w:rPr>
         <w:drawing>
-          <wp:inline distT="0" distB="0" distL="0" distR="0" wp14:anchorId="30247457" wp14:editId="7B729CA4">
-            <wp:extent cx="5396865" cy="6849110"/>
-            <wp:effectExtent l="0" t="0" r="0" b="0"/>
-            <wp:docPr id="1001752126" name="Picture 1"/>
+          <wp:inline distT="0" distB="0" distL="0" distR="0" wp14:anchorId="39CBB4AF" wp14:editId="640CA994">
+            <wp:extent cx="4728210" cy="8875395"/>
+            <wp:effectExtent l="19050" t="19050" r="0" b="1905"/>
+            <wp:docPr id="1825053283" name="Picture 1"/>
             <wp:cNvGraphicFramePr>
               <a:graphicFrameLocks xmlns:a="http://schemas.openxmlformats.org/drawingml/2006/main" noChangeAspect="1"/>
             </wp:cNvGraphicFramePr>
@@ -1728,7 +3147,7 @@
               <a:graphicData uri="http://schemas.openxmlformats.org/drawingml/2006/picture">
                 <pic:pic xmlns:pic="http://schemas.openxmlformats.org/drawingml/2006/picture">
                   <pic:nvPicPr>
-                    <pic:cNvPr id="1001752126" name=""/>
+                    <pic:cNvPr id="1825053283" name=""/>
                     <pic:cNvPicPr/>
                   </pic:nvPicPr>
                   <pic:blipFill>
@@ -1740,11 +3159,16 @@
                   <pic:spPr>
                     <a:xfrm>
                       <a:off x="0" y="0"/>
-                      <a:ext cx="5396865" cy="6849110"/>
+                      <a:ext cx="4728210" cy="8875395"/>
                     </a:xfrm>
                     <a:prstGeom prst="rect">
                       <a:avLst/>
                     </a:prstGeom>
+                    <a:ln>
+                      <a:solidFill>
+                        <a:schemeClr val="accent1"/>
+                      </a:solidFill>
+                    </a:ln>
                   </pic:spPr>
                 </pic:pic>
               </a:graphicData>
@@ -1763,120 +3187,92 @@
         <w:rPr>
           <w:noProof/>
         </w:rPr>
-        <w:t>Th</w:t>
+        <w:lastRenderedPageBreak/>
+        <w:t>For the “ORTS.Link, Menu”</w:t>
       </w:r>
       <w:r>
         <w:rPr>
           <w:noProof/>
         </w:rPr>
-        <w:t xml:space="preserve">e full JSON file contains 3 notifications </w:t>
+        <w:t>, “url” overrides</w:t>
       </w:r>
       <w:r>
         <w:rPr>
           <w:noProof/>
         </w:rPr>
-        <w:t xml:space="preserve">with different links but </w:t>
+        <w:t xml:space="preserve"> </w:t>
       </w:r>
       <w:r>
         <w:rPr>
           <w:noProof/>
         </w:rPr>
-        <w:t>sharing the same check with id</w:t>
+        <w:t>“stableUrl” and t</w:t>
       </w:r>
       <w:r>
         <w:rPr>
           <w:noProof/>
         </w:rPr>
-        <w:t>=”not_updated”</w:t>
+        <w:t xml:space="preserve">he other </w:t>
       </w:r>
       <w:r>
         <w:rPr>
           <w:noProof/>
         </w:rPr>
-        <w:t xml:space="preserve">, one for each of </w:t>
+        <w:t>2</w:t>
       </w:r>
       <w:r>
         <w:rPr>
           <w:noProof/>
         </w:rPr>
-        <w:t xml:space="preserve">the “update modes” - </w:t>
+        <w:t xml:space="preserve"> URL properties</w:t>
       </w:r>
       <w:r>
         <w:rPr>
           <w:noProof/>
         </w:rPr>
-        <w:t>stable, testing and unstable</w:t>
+        <w:t xml:space="preserve">. If the user has chosen Update Mode = “none”, then </w:t>
       </w:r>
       <w:r>
         <w:rPr>
           <w:noProof/>
         </w:rPr>
-        <w:t xml:space="preserve">. </w:t>
+        <w:t>the url used will the same as “st</w:t>
       </w:r>
       <w:r>
         <w:rPr>
           <w:noProof/>
         </w:rPr>
-        <w:t xml:space="preserve">The 2 notifications which are not appropriate for the user’s </w:t>
-      </w:r>
-      <w:r>
-        <w:rPr>
-          <w:noProof/>
-        </w:rPr>
-        <w:t xml:space="preserve">current </w:t>
-      </w:r>
-      <w:r>
-        <w:rPr>
-          <w:noProof/>
-        </w:rPr>
-        <w:t>update</w:t>
-      </w:r>
-      <w:r>
-        <w:rPr>
-          <w:noProof/>
-        </w:rPr>
-        <w:t xml:space="preserve"> </w:t>
-      </w:r>
-      <w:r>
-        <w:rPr>
-          <w:noProof/>
-        </w:rPr>
-        <w:t>mode</w:t>
-      </w:r>
-      <w:r>
-        <w:rPr>
-          <w:noProof/>
-        </w:rPr>
-        <w:t xml:space="preserve"> are automatically excluded by the </w:t>
-      </w:r>
-      <w:r>
-        <w:rPr>
-          <w:noProof/>
-        </w:rPr>
-        <w:t>Notifications code.</w:t>
+        <w:t>ableUrl”.</w:t>
       </w:r>
     </w:p>
     <w:p>
       <w:pPr>
-        <w:rPr>
+        <w:spacing w:after="0" w:line="240" w:lineRule="auto"/>
+        <w:rPr>
+          <w:rFonts w:cs="Arial"/>
+          <w:b/>
+          <w:iCs/>
           <w:noProof/>
-        </w:rPr>
-      </w:pPr>
+          <w:kern w:val="32"/>
+          <w:sz w:val="28"/>
+          <w:szCs w:val="28"/>
+        </w:rPr>
+      </w:pPr>
+      <w:r>
+        <w:rPr>
+          <w:noProof/>
+        </w:rPr>
+        <w:br w:type="page"/>
+      </w:r>
     </w:p>
     <w:p>
       <w:pPr>
+        <w:pStyle w:val="Heading2"/>
         <w:rPr>
           <w:noProof/>
         </w:rPr>
       </w:pPr>
-    </w:p>
-    <w:p>
-      <w:pPr>
-        <w:pStyle w:val="Heading2"/>
-        <w:rPr>
-          <w:noProof/>
-        </w:rPr>
-      </w:pPr>
+      <w:bookmarkStart w:id="9" w:name="_Toc171262387"/>
       <w:r>
         <w:rPr>
           <w:noProof/>
@@ -1884,6 +3280,7 @@
         <w:lastRenderedPageBreak/>
         <w:t>Compatibility Testing</w:t>
       </w:r>
+      <w:bookmarkEnd w:id="9"/>
     </w:p>
     <w:p>
       <w:r>
@@ -1978,128 +3375,254 @@
         </w:drawing>
       </w:r>
     </w:p>
-    <w:p/>
     <w:p>
       <w:r>
-        <w:t>This example is very similar ot the pre</w:t>
-      </w:r>
-      <w:r>
-        <w:t>v</w:t>
-      </w:r>
-      <w:r>
-        <w:t xml:space="preserve">ious one, but there are </w:t>
-      </w:r>
-      <w:r>
-        <w:t xml:space="preserve">now </w:t>
-      </w:r>
-      <w:r>
-        <w:t>2 check</w:t>
-      </w:r>
-      <w:r>
-        <w:t xml:space="preserve"> ids listed in the “checkIdList” of the notification</w:t>
-      </w:r>
-      <w:r>
-        <w:t>, one for the version and one for the system information Direct3D.</w:t>
-      </w:r>
-    </w:p>
-    <w:p/>
-    <w:p/>
-    <w:p>
-      <w:pPr>
-        <w:rPr>
-          <w:noProof/>
-        </w:rPr>
-      </w:pPr>
+        <w:t>This example is very similar to the previous one, but there are now 4 check ids listed in the “checkIdList” of the notification, one for the update, two for the version and one for the system information Direct3D.</w:t>
+      </w:r>
     </w:p>
     <w:p>
-      <w:pPr>
-        <w:rPr>
-          <w:noProof/>
-        </w:rPr>
-      </w:pPr>
+      <w:r>
+        <w:t>Th</w:t>
+      </w:r>
+      <w:r>
+        <w:t>e</w:t>
+      </w:r>
+      <w:r>
+        <w:t xml:space="preserve"> example represents the situation where the Stable Version does not support PBR or require Direct3D v10.0. However, </w:t>
+      </w:r>
+      <w:r>
+        <w:t xml:space="preserve">we assume that </w:t>
+      </w:r>
+      <w:r>
+        <w:t>the Testing and Unstable Versions have been improved to support PBR, so are ahead of the Stable Version and require Direct3D v10.0.</w:t>
+      </w:r>
     </w:p>
     <w:p>
-      <w:pPr>
-        <w:rPr>
-          <w:noProof/>
-        </w:rPr>
-      </w:pPr>
+      <w:r>
+        <w:t xml:space="preserve">The </w:t>
+      </w:r>
+      <w:r>
+        <w:t xml:space="preserve">item “$type: ORTS.Update, Menu” which provides the install button needs </w:t>
+      </w:r>
+      <w:r>
+        <w:t>2 checks for the Stable Version:</w:t>
+      </w:r>
     </w:p>
     <w:p>
       <w:pPr>
-        <w:rPr>
-          <w:noProof/>
-        </w:rPr>
-      </w:pPr>
+        <w:shd w:val="clear" w:color="auto" w:fill="FFFFFF"/>
+        <w:spacing w:after="0" w:line="285" w:lineRule="atLeast"/>
+        <w:rPr>
+          <w:rFonts w:ascii="Consolas" w:hAnsi="Consolas"/>
+          <w:sz w:val="20"/>
+          <w:szCs w:val="20"/>
+          <w:lang w:eastAsia="en-GB"/>
+        </w:rPr>
+      </w:pPr>
+      <w:r>
+        <w:rPr>
+          <w:rFonts w:ascii="Consolas" w:hAnsi="Consolas"/>
+          <w:sz w:val="20"/>
+          <w:szCs w:val="20"/>
+          <w:lang w:eastAsia="en-GB"/>
+        </w:rPr>
+        <w:t>"includeIf": ["ready_to_update", "is_stable"]</w:t>
+      </w:r>
     </w:p>
     <w:p>
       <w:pPr>
-        <w:rPr>
-          <w:noProof/>
+        <w:shd w:val="clear" w:color="auto" w:fill="FFFFFF"/>
+        <w:spacing w:after="0" w:line="285" w:lineRule="atLeast"/>
+        <w:rPr>
+          <w:rFonts w:ascii="Consolas" w:hAnsi="Consolas"/>
+          <w:sz w:val="20"/>
+          <w:szCs w:val="20"/>
+          <w:lang w:eastAsia="en-GB"/>
         </w:rPr>
       </w:pPr>
     </w:p>
     <w:p>
-      <w:pPr>
-        <w:rPr>
-          <w:noProof/>
-        </w:rPr>
-      </w:pPr>
+      <w:proofErr w:type="gramStart"/>
+      <w:r>
+        <w:t>However</w:t>
+      </w:r>
+      <w:proofErr w:type="gramEnd"/>
+      <w:r>
+        <w:t xml:space="preserve"> </w:t>
+      </w:r>
+      <w:r>
+        <w:t xml:space="preserve">the </w:t>
+      </w:r>
+      <w:r>
+        <w:t>item for the Testing or “Unstable Versions needs 3 checks:</w:t>
+      </w:r>
     </w:p>
     <w:p>
       <w:pPr>
-        <w:rPr>
-          <w:noProof/>
-        </w:rPr>
-      </w:pPr>
+        <w:shd w:val="clear" w:color="auto" w:fill="FFFFFF"/>
+        <w:spacing w:after="0" w:line="285" w:lineRule="atLeast"/>
+        <w:rPr>
+          <w:rFonts w:ascii="Consolas" w:hAnsi="Consolas"/>
+          <w:sz w:val="20"/>
+          <w:szCs w:val="20"/>
+          <w:lang w:eastAsia="en-GB"/>
+        </w:rPr>
+      </w:pPr>
+      <w:r>
+        <w:rPr>
+          <w:rFonts w:ascii="Consolas" w:hAnsi="Consolas"/>
+          <w:sz w:val="20"/>
+          <w:szCs w:val="20"/>
+          <w:lang w:eastAsia="en-GB"/>
+        </w:rPr>
+        <w:t>"includeIf": ["ready_to_update", "is_testing_or_unstable", "pbr_compatible"]</w:t>
+      </w:r>
     </w:p>
     <w:p>
       <w:pPr>
-        <w:rPr>
-          <w:noProof/>
-        </w:rPr>
+        <w:shd w:val="clear" w:color="auto" w:fill="FFFFFF"/>
+        <w:spacing w:after="0" w:line="285" w:lineRule="atLeast"/>
       </w:pPr>
     </w:p>
     <w:p>
-      <w:pPr>
+      <w:r>
+        <w:t>A</w:t>
+      </w:r>
+      <w:r>
+        <w:t xml:space="preserve"> red message “Install not available”</w:t>
+      </w:r>
+      <w:r>
+        <w:t xml:space="preserve"> is shown</w:t>
+      </w:r>
+      <w:r>
+        <w:t xml:space="preserve"> when </w:t>
+      </w:r>
+      <w:r>
+        <w:t xml:space="preserve">all </w:t>
+      </w:r>
+      <w:r>
+        <w:t>the</w:t>
+      </w:r>
+      <w:r>
+        <w:t xml:space="preserve"> folllowing</w:t>
+      </w:r>
+      <w:r>
+        <w:t xml:space="preserve"> checks </w:t>
+      </w:r>
+      <w:r>
+        <w:t>succeed:</w:t>
+      </w:r>
+      <w:r>
+        <w:t xml:space="preserve"> </w:t>
+      </w:r>
+    </w:p>
+    <w:p>
+      <w:pPr>
+        <w:shd w:val="clear" w:color="auto" w:fill="FFFFFF"/>
+        <w:spacing w:after="0" w:line="285" w:lineRule="atLeast"/>
+        <w:rPr>
+          <w:rFonts w:ascii="Consolas" w:hAnsi="Consolas"/>
+          <w:sz w:val="20"/>
+          <w:szCs w:val="20"/>
+          <w:lang w:eastAsia="en-GB"/>
+        </w:rPr>
+      </w:pPr>
+      <w:r>
+        <w:rPr>
+          <w:rFonts w:ascii="Consolas" w:hAnsi="Consolas"/>
+          <w:sz w:val="20"/>
+          <w:szCs w:val="20"/>
+          <w:lang w:eastAsia="en-GB"/>
+        </w:rPr>
+        <w:t>"includeIf": ["ready_to_update", "is_testing_or_unstable"],</w:t>
+      </w:r>
+    </w:p>
+    <w:p>
+      <w:pPr>
+        <w:shd w:val="clear" w:color="auto" w:fill="FFFFFF"/>
+        <w:spacing w:after="0" w:line="285" w:lineRule="atLeast"/>
+        <w:rPr>
+          <w:rFonts w:ascii="Consolas" w:hAnsi="Consolas"/>
+          <w:sz w:val="20"/>
+          <w:szCs w:val="20"/>
+          <w:lang w:eastAsia="en-GB"/>
+        </w:rPr>
+      </w:pPr>
+      <w:r>
+        <w:rPr>
+          <w:rFonts w:ascii="Consolas" w:hAnsi="Consolas"/>
+          <w:sz w:val="20"/>
+          <w:szCs w:val="20"/>
+          <w:lang w:eastAsia="en-GB"/>
+        </w:rPr>
+        <w:t>"includeIfNot": ["pbr_compatible"],</w:t>
+      </w:r>
+    </w:p>
+    <w:p>
+      <w:pPr>
+        <w:shd w:val="clear" w:color="auto" w:fill="FFFFFF"/>
+        <w:spacing w:after="0" w:line="285" w:lineRule="atLeast"/>
+        <w:rPr>
+          <w:rFonts w:ascii="Consolas" w:hAnsi="Consolas"/>
+          <w:sz w:val="20"/>
+          <w:szCs w:val="20"/>
+          <w:lang w:eastAsia="en-GB"/>
+        </w:rPr>
+      </w:pPr>
+    </w:p>
+    <w:p>
+      <w:pPr>
+        <w:spacing w:after="0" w:line="240" w:lineRule="auto"/>
+      </w:pPr>
+      <w:r>
+        <w:t xml:space="preserve">These </w:t>
+      </w:r>
+      <w:r>
+        <w:t xml:space="preserve">conditions </w:t>
+      </w:r>
+      <w:r>
+        <w:t xml:space="preserve">are </w:t>
+      </w:r>
+      <w:r>
+        <w:t>ANDed together</w:t>
+      </w:r>
+      <w:r>
+        <w:t xml:space="preserve"> as</w:t>
+      </w:r>
+      <w:r>
+        <w:t>:</w:t>
+      </w:r>
+      <w:r>
+        <w:t xml:space="preserve"> </w:t>
+      </w:r>
+    </w:p>
+    <w:p>
+      <w:pPr>
+        <w:spacing w:after="0" w:line="240" w:lineRule="auto"/>
         <w:rPr>
           <w:noProof/>
         </w:rPr>
       </w:pPr>
       <w:r>
+        <w:t>ready_to_update AND is_testing_or_unstable AND NOT pbr_compatible</w:t>
+      </w:r>
+    </w:p>
+    <w:p>
+      <w:pPr>
         <w:rPr>
           <w:noProof/>
         </w:rPr>
+      </w:pPr>
+      <w:r>
+        <w:rPr>
+          <w:noProof/>
+        </w:rPr>
         <w:lastRenderedPageBreak/>
-        <w:pict w14:anchorId="4E2BE3FD">
-          <v:roundrect id="_x0000_s2058" style="position:absolute;margin-left:103.65pt;margin-top:325.8pt;width:54pt;height:12pt;z-index:251666432" arcsize="10923f" filled="f" strokecolor="blue"/>
-        </w:pict>
-      </w:r>
-      <w:r>
-        <w:rPr>
-          <w:noProof/>
-        </w:rPr>
-        <w:pict w14:anchorId="4E2BE3FD">
-          <v:roundrect id="_x0000_s2057" style="position:absolute;margin-left:21.9pt;margin-top:251.55pt;width:85.5pt;height:12pt;z-index:251665408" arcsize="10923f" filled="f" strokecolor="blue"/>
-        </w:pict>
-      </w:r>
-      <w:r>
-        <w:rPr>
-          <w:noProof/>
-        </w:rPr>
-        <w:pict w14:anchorId="4E2BE3FD">
-          <v:roundrect id="_x0000_s2056" style="position:absolute;margin-left:41.4pt;margin-top:176.55pt;width:85.5pt;height:12pt;z-index:251664384" arcsize="10923f" filled="f" strokecolor="blue"/>
-        </w:pict>
-      </w:r>
-      <w:r>
-        <w:rPr>
-          <w:noProof/>
-        </w:rPr>
         <w:drawing>
-          <wp:inline distT="0" distB="0" distL="0" distR="0" wp14:anchorId="02062095" wp14:editId="325E91DE">
-            <wp:extent cx="5396865" cy="7271385"/>
-            <wp:effectExtent l="0" t="0" r="0" b="0"/>
-            <wp:docPr id="692120843" name="Picture 1"/>
+          <wp:inline distT="0" distB="0" distL="0" distR="0" wp14:anchorId="5F4F4DD0" wp14:editId="0D075A27">
+            <wp:extent cx="5347335" cy="8875395"/>
+            <wp:effectExtent l="19050" t="19050" r="5715" b="1905"/>
+            <wp:docPr id="1289025621" name="Picture 1"/>
             <wp:cNvGraphicFramePr>
               <a:graphicFrameLocks xmlns:a="http://schemas.openxmlformats.org/drawingml/2006/main" noChangeAspect="1"/>
             </wp:cNvGraphicFramePr>
@@ -2107,7 +3630,7 @@
               <a:graphicData uri="http://schemas.openxmlformats.org/drawingml/2006/picture">
                 <pic:pic xmlns:pic="http://schemas.openxmlformats.org/drawingml/2006/picture">
                   <pic:nvPicPr>
-                    <pic:cNvPr id="692120843" name=""/>
+                    <pic:cNvPr id="1289025621" name=""/>
                     <pic:cNvPicPr/>
                   </pic:nvPicPr>
                   <pic:blipFill>
@@ -2119,7 +3642,394 @@
                   <pic:spPr>
                     <a:xfrm>
                       <a:off x="0" y="0"/>
-                      <a:ext cx="5396865" cy="7271385"/>
+                      <a:ext cx="5347335" cy="8875395"/>
+                    </a:xfrm>
+                    <a:prstGeom prst="rect">
+                      <a:avLst/>
+                    </a:prstGeom>
+                    <a:ln>
+                      <a:solidFill>
+                        <a:schemeClr val="accent1"/>
+                      </a:solidFill>
+                    </a:ln>
+                  </pic:spPr>
+                </pic:pic>
+              </a:graphicData>
+            </a:graphic>
+          </wp:inline>
+        </w:drawing>
+      </w:r>
+    </w:p>
+    <w:p>
+      <w:pPr>
+        <w:spacing w:after="0" w:line="240" w:lineRule="auto"/>
+        <w:rPr>
+          <w:rFonts w:cs="Arial"/>
+          <w:b/>
+          <w:iCs/>
+          <w:noProof/>
+          <w:kern w:val="32"/>
+          <w:sz w:val="28"/>
+          <w:szCs w:val="28"/>
+        </w:rPr>
+      </w:pPr>
+      <w:r>
+        <w:rPr>
+          <w:noProof/>
+        </w:rPr>
+        <w:lastRenderedPageBreak/>
+        <w:drawing>
+          <wp:inline distT="0" distB="0" distL="0" distR="0" wp14:anchorId="44910EB3" wp14:editId="2C336814">
+            <wp:extent cx="5396865" cy="8364220"/>
+            <wp:effectExtent l="19050" t="19050" r="0" b="0"/>
+            <wp:docPr id="1311345523" name="Picture 1"/>
+            <wp:cNvGraphicFramePr>
+              <a:graphicFrameLocks xmlns:a="http://schemas.openxmlformats.org/drawingml/2006/main" noChangeAspect="1"/>
+            </wp:cNvGraphicFramePr>
+            <a:graphic xmlns:a="http://schemas.openxmlformats.org/drawingml/2006/main">
+              <a:graphicData uri="http://schemas.openxmlformats.org/drawingml/2006/picture">
+                <pic:pic xmlns:pic="http://schemas.openxmlformats.org/drawingml/2006/picture">
+                  <pic:nvPicPr>
+                    <pic:cNvPr id="1311345523" name=""/>
+                    <pic:cNvPicPr/>
+                  </pic:nvPicPr>
+                  <pic:blipFill>
+                    <a:blip r:embed="rId21"/>
+                    <a:stretch>
+                      <a:fillRect/>
+                    </a:stretch>
+                  </pic:blipFill>
+                  <pic:spPr>
+                    <a:xfrm>
+                      <a:off x="0" y="0"/>
+                      <a:ext cx="5396865" cy="8364220"/>
+                    </a:xfrm>
+                    <a:prstGeom prst="rect">
+                      <a:avLst/>
+                    </a:prstGeom>
+                    <a:ln>
+                      <a:solidFill>
+                        <a:schemeClr val="accent1"/>
+                      </a:solidFill>
+                    </a:ln>
+                  </pic:spPr>
+                </pic:pic>
+              </a:graphicData>
+            </a:graphic>
+          </wp:inline>
+        </w:drawing>
+      </w:r>
+      <w:r>
+        <w:rPr>
+          <w:noProof/>
+        </w:rPr>
+        <w:br w:type="page"/>
+      </w:r>
+    </w:p>
+    <w:p>
+      <w:pPr>
+        <w:pStyle w:val="Heading1"/>
+        <w:rPr>
+          <w:noProof/>
+        </w:rPr>
+      </w:pPr>
+      <w:bookmarkStart w:id="10" w:name="_Toc171262388"/>
+      <w:r>
+        <w:rPr>
+          <w:noProof/>
+        </w:rPr>
+        <w:lastRenderedPageBreak/>
+        <w:t>Publishing Notifications</w:t>
+      </w:r>
+      <w:bookmarkEnd w:id="10"/>
+    </w:p>
+    <w:p>
+      <w:r>
+        <w:t xml:space="preserve">Changes to </w:t>
+      </w:r>
+      <w:proofErr w:type="gramStart"/>
+      <w:r>
+        <w:t>menu.json</w:t>
+      </w:r>
+      <w:proofErr w:type="gramEnd"/>
+      <w:r>
+        <w:t xml:space="preserve"> can be submitted as a Pull Request to</w:t>
+      </w:r>
+      <w:r>
+        <w:t xml:space="preserve"> the repository</w:t>
+      </w:r>
+      <w:r>
+        <w:t xml:space="preserve"> openrails/notifications</w:t>
+      </w:r>
+      <w:r>
+        <w:rPr>
+          <w:rStyle w:val="FootnoteReference"/>
+        </w:rPr>
+        <w:footnoteReference w:id="3"/>
+      </w:r>
+      <w:r>
+        <w:t xml:space="preserve"> on GitHub.</w:t>
+      </w:r>
+    </w:p>
+    <w:p>
+      <w:pPr>
+        <w:pStyle w:val="Heading2"/>
+        <w:rPr>
+          <w:noProof/>
+        </w:rPr>
+      </w:pPr>
+      <w:bookmarkStart w:id="11" w:name="_Toc171262389"/>
+      <w:r>
+        <w:rPr>
+          <w:noProof/>
+        </w:rPr>
+        <w:t>Validating menu.json</w:t>
+      </w:r>
+      <w:bookmarkEnd w:id="11"/>
+    </w:p>
+    <w:p>
+      <w:pPr>
+        <w:rPr>
+          <w:noProof/>
+        </w:rPr>
+      </w:pPr>
+      <w:r>
+        <w:rPr>
+          <w:noProof/>
+        </w:rPr>
+        <w:t>A schem</w:t>
+      </w:r>
+      <w:r>
+        <w:rPr>
+          <w:noProof/>
+        </w:rPr>
+        <w:t>a</w:t>
+      </w:r>
+      <w:r>
+        <w:rPr>
+          <w:noProof/>
+        </w:rPr>
+        <w:t xml:space="preserve"> file is provided </w:t>
+      </w:r>
+      <w:r>
+        <w:rPr>
+          <w:noProof/>
+        </w:rPr>
+        <w:t xml:space="preserve">at </w:t>
+      </w:r>
+      <w:hyperlink r:id="rId22" w:history="1">
+        <w:r>
+          <w:rPr>
+            <w:rStyle w:val="Hyperlink"/>
+            <w:rFonts w:ascii="Cascadia Mono" w:hAnsi="Cascadia Mono" w:cs="Cascadia Mono"/>
+            <w:sz w:val="19"/>
+            <w:szCs w:val="19"/>
+            <w:lang w:eastAsia="ja-JP"/>
+          </w:rPr>
+          <w:t>https://static.openrails.org/api/notifications/schema.json</w:t>
+        </w:r>
+      </w:hyperlink>
+      <w:r>
+        <w:rPr>
+          <w:rStyle w:val="Hyperlink"/>
+          <w:rFonts w:ascii="Cascadia Mono" w:hAnsi="Cascadia Mono" w:cs="Cascadia Mono"/>
+          <w:sz w:val="19"/>
+          <w:szCs w:val="19"/>
+          <w:lang w:eastAsia="ja-JP"/>
+        </w:rPr>
+        <w:t xml:space="preserve"> </w:t>
+      </w:r>
+      <w:r>
+        <w:rPr>
+          <w:noProof/>
+        </w:rPr>
+        <w:t xml:space="preserve">which can be used to </w:t>
+      </w:r>
+      <w:r>
+        <w:rPr>
+          <w:noProof/>
+        </w:rPr>
+        <w:t>validate</w:t>
+      </w:r>
+      <w:r>
+        <w:rPr>
+          <w:noProof/>
+        </w:rPr>
+        <w:t xml:space="preserve"> the menu.json file </w:t>
+      </w:r>
+      <w:r>
+        <w:rPr>
+          <w:noProof/>
+        </w:rPr>
+        <w:t xml:space="preserve">before publishing a </w:t>
+      </w:r>
+      <w:r>
+        <w:rPr>
+          <w:noProof/>
+        </w:rPr>
+        <w:t xml:space="preserve">new version. </w:t>
+      </w:r>
+    </w:p>
+    <w:p>
+      <w:pPr>
+        <w:spacing w:after="0" w:line="240" w:lineRule="auto"/>
+        <w:rPr>
+          <w:rStyle w:val="Hyperlink"/>
+          <w:rFonts w:ascii="Cascadia Mono" w:hAnsi="Cascadia Mono" w:cs="Cascadia Mono"/>
+          <w:sz w:val="19"/>
+          <w:szCs w:val="19"/>
+          <w:lang w:eastAsia="ja-JP"/>
+        </w:rPr>
+      </w:pPr>
+      <w:r>
+        <w:rPr>
+          <w:noProof/>
+        </w:rPr>
+        <w:t xml:space="preserve">Validation is offered automatically when editing </w:t>
+      </w:r>
+      <w:r>
+        <w:rPr>
+          <w:noProof/>
+        </w:rPr>
+        <w:t xml:space="preserve">JSON </w:t>
+      </w:r>
+      <w:r>
+        <w:rPr>
+          <w:noProof/>
+        </w:rPr>
+        <w:t xml:space="preserve">using Visual Studio Code or can be done on-line </w:t>
+      </w:r>
+      <w:r>
+        <w:rPr>
+          <w:noProof/>
+        </w:rPr>
+        <w:t xml:space="preserve">using </w:t>
+      </w:r>
+      <w:r>
+        <w:rPr>
+          <w:noProof/>
+        </w:rPr>
+        <w:t>tools suc</w:t>
+      </w:r>
+      <w:r>
+        <w:rPr>
+          <w:noProof/>
+        </w:rPr>
+        <w:t>h</w:t>
+      </w:r>
+      <w:r>
+        <w:rPr>
+          <w:noProof/>
+        </w:rPr>
+        <w:t xml:space="preserve"> as </w:t>
+      </w:r>
+      <w:hyperlink r:id="rId23" w:history="1">
+        <w:r>
+          <w:rPr>
+            <w:rStyle w:val="Hyperlink"/>
+            <w:rFonts w:ascii="Cascadia Mono" w:hAnsi="Cascadia Mono" w:cs="Cascadia Mono"/>
+            <w:sz w:val="19"/>
+            <w:szCs w:val="19"/>
+            <w:lang w:eastAsia="ja-JP"/>
+          </w:rPr>
+          <w:t>https://www.liquid-technologies.com/online-json-schema-validator</w:t>
+        </w:r>
+      </w:hyperlink>
+    </w:p>
+    <w:p>
+      <w:pPr>
+        <w:spacing w:after="0" w:line="240" w:lineRule="auto"/>
+        <w:rPr>
+          <w:noProof/>
+        </w:rPr>
+      </w:pPr>
+    </w:p>
+    <w:p>
+      <w:pPr>
+        <w:rPr>
+          <w:noProof/>
+        </w:rPr>
+      </w:pPr>
+      <w:r>
+        <w:rPr>
+          <w:noProof/>
+        </w:rPr>
+        <w:t xml:space="preserve">The </w:t>
+      </w:r>
+      <w:r>
+        <w:rPr>
+          <w:noProof/>
+        </w:rPr>
+        <w:t xml:space="preserve">menu.json </w:t>
+      </w:r>
+      <w:r>
+        <w:rPr>
+          <w:noProof/>
+        </w:rPr>
+        <w:t xml:space="preserve">file </w:t>
+      </w:r>
+      <w:r>
+        <w:rPr>
+          <w:noProof/>
+        </w:rPr>
+        <w:t xml:space="preserve">is not validated </w:t>
+      </w:r>
+      <w:r>
+        <w:rPr>
+          <w:noProof/>
+        </w:rPr>
+        <w:t xml:space="preserve">at run-time </w:t>
+      </w:r>
+      <w:r>
+        <w:rPr>
+          <w:noProof/>
+        </w:rPr>
+        <w:t>by Menu.exe</w:t>
+      </w:r>
+      <w:r>
+        <w:rPr>
+          <w:noProof/>
+        </w:rPr>
+        <w:t>, so any errors will lead to an exception such as:</w:t>
+      </w:r>
+    </w:p>
+    <w:p>
+      <w:pPr>
+        <w:rPr>
+          <w:noProof/>
+          <w:sz w:val="28"/>
+          <w:szCs w:val="28"/>
+        </w:rPr>
+      </w:pPr>
+      <w:r>
+        <w:rPr>
+          <w:noProof/>
+        </w:rPr>
+        <w:drawing>
+          <wp:inline distT="0" distB="0" distL="0" distR="0" wp14:anchorId="35767B4B" wp14:editId="1D64B7B4">
+            <wp:extent cx="4153480" cy="3096057"/>
+            <wp:effectExtent l="0" t="0" r="0" b="9525"/>
+            <wp:docPr id="1363853145" name="Picture 1"/>
+            <wp:cNvGraphicFramePr>
+              <a:graphicFrameLocks xmlns:a="http://schemas.openxmlformats.org/drawingml/2006/main" noChangeAspect="1"/>
+            </wp:cNvGraphicFramePr>
+            <a:graphic xmlns:a="http://schemas.openxmlformats.org/drawingml/2006/main">
+              <a:graphicData uri="http://schemas.openxmlformats.org/drawingml/2006/picture">
+                <pic:pic xmlns:pic="http://schemas.openxmlformats.org/drawingml/2006/picture">
+                  <pic:nvPicPr>
+                    <pic:cNvPr id="1363853145" name=""/>
+                    <pic:cNvPicPr/>
+                  </pic:nvPicPr>
+                  <pic:blipFill>
+                    <a:blip r:embed="rId24"/>
+                    <a:stretch>
+                      <a:fillRect/>
+                    </a:stretch>
+                  </pic:blipFill>
+                  <pic:spPr>
+                    <a:xfrm>
+                      <a:off x="0" y="0"/>
+                      <a:ext cx="4153480" cy="3096057"/>
                     </a:xfrm>
                     <a:prstGeom prst="rect">
                       <a:avLst/>
@@ -2131,55 +4041,41 @@
           </wp:inline>
         </w:drawing>
       </w:r>
+      <w:r>
+        <w:rPr>
+          <w:noProof/>
+        </w:rPr>
+        <w:br w:type="page"/>
+      </w:r>
     </w:p>
     <w:p>
       <w:pPr>
+        <w:pStyle w:val="Heading2"/>
         <w:rPr>
           <w:noProof/>
         </w:rPr>
       </w:pPr>
-    </w:p>
-    <w:p>
-      <w:pPr>
+      <w:bookmarkStart w:id="12" w:name="_Toc171262390"/>
+      <w:r>
         <w:rPr>
           <w:noProof/>
         </w:rPr>
-      </w:pPr>
-    </w:p>
-    <w:p>
-      <w:pPr>
+        <w:lastRenderedPageBreak/>
+        <w:t xml:space="preserve">Trialling </w:t>
+      </w:r>
+      <w:r>
         <w:rPr>
           <w:noProof/>
         </w:rPr>
-      </w:pPr>
-    </w:p>
-    <w:p>
-      <w:pPr>
+        <w:t>menu</w:t>
+      </w:r>
+      <w:r>
         <w:rPr>
           <w:noProof/>
         </w:rPr>
-      </w:pPr>
-    </w:p>
-    <w:p>
-      <w:pPr>
-        <w:pStyle w:val="Heading2"/>
-        <w:rPr>
-          <w:noProof/>
-        </w:rPr>
-      </w:pPr>
-      <w:r>
-        <w:rPr>
-          <w:noProof/>
-        </w:rPr>
-        <w:lastRenderedPageBreak/>
-        <w:t>Trialling notification</w:t>
-      </w:r>
-      <w:r>
-        <w:rPr>
-          <w:noProof/>
-        </w:rPr>
-        <w:t>s.json</w:t>
-      </w:r>
+        <w:t>.json</w:t>
+      </w:r>
+      <w:bookmarkEnd w:id="12"/>
     </w:p>
     <w:p>
       <w:pPr>
@@ -2203,7 +4099,7 @@
         </w:rPr>
         <w:t xml:space="preserve">List” is downloaded and extracted from the JSON file at </w:t>
       </w:r>
-      <w:hyperlink r:id="rId21" w:history="1">
+      <w:hyperlink r:id="rId25" w:history="1">
         <w:r>
           <w:rPr>
             <w:rStyle w:val="Hyperlink"/>
@@ -2259,7 +4155,76 @@
           <w:szCs w:val="22"/>
           <w:lang w:eastAsia="ja-JP"/>
         </w:rPr>
-        <w:t>Program\</w:t>
+        <w:t>Program\notifications_trial.json</w:t>
+      </w:r>
+    </w:p>
+    <w:p>
+      <w:pPr>
+        <w:rPr>
+          <w:lang w:eastAsia="ja-JP"/>
+        </w:rPr>
+      </w:pPr>
+      <w:r>
+        <w:rPr>
+          <w:lang w:eastAsia="ja-JP"/>
+        </w:rPr>
+        <w:t xml:space="preserve">If this exists, then it will be used instead of the </w:t>
+      </w:r>
+      <w:r>
+        <w:rPr>
+          <w:lang w:eastAsia="ja-JP"/>
+        </w:rPr>
+        <w:t xml:space="preserve">published file. </w:t>
+      </w:r>
+    </w:p>
+    <w:p>
+      <w:pPr>
+        <w:rPr>
+          <w:noProof/>
+        </w:rPr>
+      </w:pPr>
+      <w:r>
+        <w:rPr>
+          <w:noProof/>
+        </w:rPr>
+        <w:t xml:space="preserve">As part of trialling new version of this file, it may be helpful to simulate </w:t>
+      </w:r>
+      <w:r>
+        <w:rPr>
+          <w:noProof/>
+        </w:rPr>
+        <w:t xml:space="preserve">system information or user settings or installed routes that do not exist on the </w:t>
+      </w:r>
+      <w:r>
+        <w:rPr>
+          <w:noProof/>
+        </w:rPr>
+        <w:t>trial system.</w:t>
+      </w:r>
+      <w:r>
+        <w:rPr>
+          <w:noProof/>
+        </w:rPr>
+        <w:t xml:space="preserve"> Another JSON file can be added to the Open Rails Program folder to </w:t>
+      </w:r>
+      <w:r>
+        <w:rPr>
+          <w:noProof/>
+        </w:rPr>
+        <w:t>simulate these.</w:t>
+      </w:r>
+    </w:p>
+    <w:p>
+      <w:pPr>
+        <w:rPr>
+          <w:noProof/>
+        </w:rPr>
+      </w:pPr>
+      <w:r>
+        <w:rPr>
+          <w:noProof/>
+        </w:rPr>
+        <w:t xml:space="preserve">This file is named </w:t>
       </w:r>
       <w:r>
         <w:rPr>
@@ -2268,136 +4233,7 @@
           <w:szCs w:val="22"/>
           <w:lang w:eastAsia="ja-JP"/>
         </w:rPr>
-        <w:t>notifications_trial.json</w:t>
-      </w:r>
-    </w:p>
-    <w:p>
-      <w:pPr>
-        <w:rPr>
-          <w:lang w:eastAsia="ja-JP"/>
-        </w:rPr>
-      </w:pPr>
-      <w:r>
-        <w:rPr>
-          <w:lang w:eastAsia="ja-JP"/>
-        </w:rPr>
-        <w:t xml:space="preserve">If this exists, then it will be used instead of the </w:t>
-      </w:r>
-      <w:r>
-        <w:rPr>
-          <w:lang w:eastAsia="ja-JP"/>
-        </w:rPr>
-        <w:t xml:space="preserve">published file. The JSON can be checked against the schema published at </w:t>
-      </w:r>
-      <w:hyperlink r:id="rId22" w:history="1">
-        <w:r>
-          <w:rPr>
-            <w:rStyle w:val="Hyperlink"/>
-            <w:rFonts w:ascii="Cascadia Mono" w:hAnsi="Cascadia Mono" w:cs="Cascadia Mono"/>
-            <w:sz w:val="19"/>
-            <w:szCs w:val="19"/>
-            <w:lang w:eastAsia="ja-JP"/>
-          </w:rPr>
-          <w:t>https://static.openrails.org/api/notifications/</w:t>
-        </w:r>
-        <w:r>
-          <w:rPr>
-            <w:rStyle w:val="Hyperlink"/>
-            <w:rFonts w:ascii="Cascadia Mono" w:hAnsi="Cascadia Mono" w:cs="Cascadia Mono"/>
-            <w:sz w:val="19"/>
-            <w:szCs w:val="19"/>
-            <w:lang w:eastAsia="ja-JP"/>
-          </w:rPr>
-          <w:t>schema</w:t>
-        </w:r>
-        <w:r>
-          <w:rPr>
-            <w:rStyle w:val="Hyperlink"/>
-            <w:rFonts w:ascii="Cascadia Mono" w:hAnsi="Cascadia Mono" w:cs="Cascadia Mono"/>
-            <w:sz w:val="19"/>
-            <w:szCs w:val="19"/>
-            <w:lang w:eastAsia="ja-JP"/>
-          </w:rPr>
-          <w:t>.json</w:t>
-        </w:r>
-      </w:hyperlink>
-      <w:r>
-        <w:rPr>
-          <w:rFonts w:ascii="Cascadia Mono" w:hAnsi="Cascadia Mono" w:cs="Cascadia Mono"/>
-          <w:color w:val="008000"/>
-          <w:sz w:val="19"/>
-          <w:szCs w:val="19"/>
-          <w:lang w:eastAsia="ja-JP"/>
-        </w:rPr>
-        <w:t xml:space="preserve"> </w:t>
-      </w:r>
-      <w:r>
-        <w:rPr>
-          <w:lang w:eastAsia="ja-JP"/>
-        </w:rPr>
-        <w:t>but note that no checking is done by the Notifications code.</w:t>
-      </w:r>
-    </w:p>
-    <w:p>
-      <w:pPr>
-        <w:rPr>
-          <w:noProof/>
-        </w:rPr>
-      </w:pPr>
-      <w:r>
-        <w:rPr>
-          <w:noProof/>
-        </w:rPr>
-        <w:t xml:space="preserve">As part of trialling new version of this file, it may be helpful to simulate </w:t>
-      </w:r>
-      <w:r>
-        <w:rPr>
-          <w:noProof/>
-        </w:rPr>
-        <w:t xml:space="preserve">system information or user settings or installed routes that do not exist on the </w:t>
-      </w:r>
-      <w:r>
-        <w:rPr>
-          <w:noProof/>
-        </w:rPr>
-        <w:t>trial system.</w:t>
-      </w:r>
-      <w:r>
-        <w:rPr>
-          <w:noProof/>
-        </w:rPr>
-        <w:t xml:space="preserve"> Another JSON file can be added to the Open Rails Program folder to </w:t>
-      </w:r>
-      <w:r>
-        <w:rPr>
-          <w:noProof/>
-        </w:rPr>
-        <w:t>simulate these.</w:t>
-      </w:r>
-    </w:p>
-    <w:p>
-      <w:pPr>
-        <w:rPr>
-          <w:noProof/>
-        </w:rPr>
-      </w:pPr>
-      <w:r>
-        <w:rPr>
-          <w:noProof/>
-        </w:rPr>
-        <w:t xml:space="preserve">This file is named </w:t>
-      </w:r>
-      <w:r>
-        <w:rPr>
-          <w:noProof/>
-        </w:rPr>
-        <w:t>Program\</w:t>
-      </w:r>
-      <w:r>
-        <w:rPr>
-          <w:noProof/>
-        </w:rPr>
-        <w:t>notifications_trial_parameters.json</w:t>
+        <w:t>Program\notifications_trial_parameters.json</w:t>
       </w:r>
       <w:r>
         <w:rPr>
@@ -2444,7 +4280,7 @@
                     <pic:cNvPicPr/>
                   </pic:nvPicPr>
                   <pic:blipFill>
-                    <a:blip r:embed="rId23"/>
+                    <a:blip r:embed="rId26"/>
                     <a:stretch>
                       <a:fillRect/>
                     </a:stretch>
@@ -2481,6 +4317,23 @@
     </w:p>
     <w:p>
       <w:pPr>
+        <w:pStyle w:val="Heading2"/>
+        <w:rPr>
+          <w:lang w:eastAsia="ja-JP"/>
+        </w:rPr>
+      </w:pPr>
+      <w:bookmarkStart w:id="13" w:name="_Toc171262391"/>
+      <w:r>
+        <w:rPr>
+          <w:lang w:eastAsia="ja-JP"/>
+        </w:rPr>
+        <w:lastRenderedPageBreak/>
+        <w:t>Log File</w:t>
+      </w:r>
+      <w:bookmarkEnd w:id="13"/>
+    </w:p>
+    <w:p>
+      <w:pPr>
         <w:rPr>
           <w:rFonts w:ascii="Consolas" w:hAnsi="Consolas"/>
           <w:sz w:val="22"/>
@@ -2492,9 +4345,9 @@
         <w:rPr>
           <w:lang w:eastAsia="ja-JP"/>
         </w:rPr>
-        <w:lastRenderedPageBreak/>
         <w:t xml:space="preserve">If the file </w:t>
       </w:r>
+      <w:proofErr w:type="gramStart"/>
       <w:r>
         <w:rPr>
           <w:rFonts w:ascii="Consolas" w:hAnsi="Consolas"/>
@@ -2508,7 +4361,14 @@
         <w:rPr>
           <w:lang w:eastAsia="ja-JP"/>
         </w:rPr>
-        <w:t xml:space="preserve">  exists, then a log file will be generated also in the folder - </w:t>
+        <w:t xml:space="preserve">  exists</w:t>
+      </w:r>
+      <w:proofErr w:type="gramEnd"/>
+      <w:r>
+        <w:rPr>
+          <w:lang w:eastAsia="ja-JP"/>
+        </w:rPr>
+        <w:t xml:space="preserve">, then a log file will be generated also in the folder - </w:t>
       </w:r>
       <w:r>
         <w:rPr>
@@ -2574,6 +4434,7 @@
       </w:pPr>
       <w:r>
         <w:rPr>
+          <w:noProof/>
           <w:lang w:eastAsia="ja-JP"/>
         </w:rPr>
         <w:drawing>
@@ -2592,7 +4453,7 @@
                     <pic:cNvPicPr/>
                   </pic:nvPicPr>
                   <pic:blipFill>
-                    <a:blip r:embed="rId24"/>
+                    <a:blip r:embed="rId27"/>
                     <a:stretch>
                       <a:fillRect/>
                     </a:stretch>
@@ -2642,18 +4503,36 @@
     </w:p>
     <w:p>
       <w:pPr>
+        <w:pStyle w:val="Heading1"/>
+        <w:rPr>
+          <w:noProof/>
+        </w:rPr>
+      </w:pPr>
+      <w:bookmarkStart w:id="14" w:name="_Toc171262392"/>
+      <w:r>
+        <w:rPr>
+          <w:noProof/>
+        </w:rPr>
+        <w:lastRenderedPageBreak/>
+        <w:t>Appendix</w:t>
+      </w:r>
+      <w:bookmarkEnd w:id="14"/>
+    </w:p>
+    <w:p>
+      <w:pPr>
         <w:pStyle w:val="Heading2"/>
         <w:rPr>
           <w:noProof/>
         </w:rPr>
       </w:pPr>
+      <w:bookmarkStart w:id="15" w:name="_Toc171262393"/>
       <w:r>
         <w:rPr>
           <w:noProof/>
         </w:rPr>
-        <w:lastRenderedPageBreak/>
         <w:t>List of System Information</w:t>
       </w:r>
+      <w:bookmarkEnd w:id="15"/>
     </w:p>
     <w:p>
       <w:r>
@@ -2846,7 +4725,7 @@
                     <pic:cNvPicPr/>
                   </pic:nvPicPr>
                   <pic:blipFill>
-                    <a:blip r:embed="rId25"/>
+                    <a:blip r:embed="rId28"/>
                     <a:stretch>
                       <a:fillRect/>
                     </a:stretch>
@@ -2946,9 +4825,9 @@
     </w:p>
     <w:p/>
     <w:sectPr>
-      <w:footerReference w:type="default" r:id="rId26"/>
-      <w:headerReference w:type="first" r:id="rId27"/>
-      <w:footerReference w:type="first" r:id="rId28"/>
+      <w:footerReference w:type="default" r:id="rId29"/>
+      <w:headerReference w:type="first" r:id="rId30"/>
+      <w:footerReference w:type="first" r:id="rId31"/>
       <w:pgSz w:w="11907" w:h="16840" w:code="9"/>
       <w:pgMar w:top="1134" w:right="1701" w:bottom="1729" w:left="1707" w:header="142" w:footer="403" w:gutter="0"/>
       <w:cols w:space="708"/>
@@ -3149,7 +5028,7 @@
         <w:sz w:val="20"/>
         <w:szCs w:val="20"/>
       </w:rPr>
-      <w:t>1-Jun-24</w:t>
+      <w:t>5-Jul-24</w:t>
     </w:r>
     <w:r>
       <w:rPr>
@@ -3361,7 +5240,7 @@
         <w:sz w:val="22"/>
         <w:szCs w:val="22"/>
       </w:rPr>
-      <w:t>1-Jun-24</w:t>
+      <w:t>5-Jul-24</w:t>
     </w:r>
     <w:r>
       <w:rPr>
@@ -3420,10 +5299,76 @@
         <w:r>
           <w:rPr>
             <w:rStyle w:val="Hyperlink"/>
+            <w:rFonts w:ascii="Cascadia Mono" w:hAnsi="Cascadia Mono" w:cs="Cascadia Mono"/>
+            <w:sz w:val="19"/>
+            <w:szCs w:val="19"/>
+            <w:lang w:eastAsia="ja-JP"/>
+          </w:rPr>
+          <w:t>https://static.openrails.org/api/notifications/menu.json</w:t>
+        </w:r>
+      </w:hyperlink>
+      <w:r>
+        <w:rPr>
+          <w:rFonts w:ascii="Cascadia Mono" w:hAnsi="Cascadia Mono" w:cs="Cascadia Mono"/>
+          <w:color w:val="008000"/>
+          <w:sz w:val="19"/>
+          <w:szCs w:val="19"/>
+          <w:lang w:eastAsia="ja-JP"/>
+        </w:rPr>
+        <w:t xml:space="preserve"> </w:t>
+      </w:r>
+    </w:p>
+  </w:footnote>
+  <w:footnote w:id="2">
+    <w:p>
+      <w:pPr>
+        <w:pStyle w:val="FootnoteText"/>
+      </w:pPr>
+      <w:r>
+        <w:rPr>
+          <w:rStyle w:val="FootnoteReference"/>
+        </w:rPr>
+        <w:footnoteRef/>
+      </w:r>
+      <w:r>
+        <w:t xml:space="preserve"> </w:t>
+      </w:r>
+      <w:hyperlink r:id="rId2" w:history="1">
+        <w:r>
+          <w:rPr>
+            <w:rStyle w:val="Hyperlink"/>
           </w:rPr>
           <w:t>https://learn.microsoft.com/en-us/dotnet/api/system.windows.media.colors?view=windowsdesktop-8.0</w:t>
         </w:r>
       </w:hyperlink>
+    </w:p>
+  </w:footnote>
+  <w:footnote w:id="3">
+    <w:p>
+      <w:pPr>
+        <w:pStyle w:val="FootnoteText"/>
+      </w:pPr>
+      <w:r>
+        <w:rPr>
+          <w:rStyle w:val="FootnoteReference"/>
+        </w:rPr>
+        <w:footnoteRef/>
+      </w:r>
+      <w:r>
+        <w:t xml:space="preserve"> </w:t>
+      </w:r>
+      <w:hyperlink r:id="rId3" w:history="1">
+        <w:r>
+          <w:rPr>
+            <w:rStyle w:val="Hyperlink"/>
+            <w:sz w:val="22"/>
+          </w:rPr>
+          <w:t>https://github.com/openrails/notifications</w:t>
+        </w:r>
+      </w:hyperlink>
+      <w:r>
+        <w:t xml:space="preserve"> </w:t>
+      </w:r>
     </w:p>
   </w:footnote>
 </w:footnotes>
@@ -5003,7 +6948,6 @@
     <w:basedOn w:val="Heading1"/>
     <w:next w:val="Normal"/>
     <w:uiPriority w:val="39"/>
-    <w:semiHidden/>
     <w:unhideWhenUsed/>
     <w:qFormat/>
     <w:rsid w:val="00D00407"/>

</xml_diff>

<commit_message>
adds sort by date and include only notifications that pass checks
</commit_message>
<xml_diff>
--- a/Source/Documentation/Notifications.docx
+++ b/Source/Documentation/Notifications.docx
@@ -4,6 +4,15 @@
   <w:body>
     <w:sdt>
       <w:sdtPr>
+        <w:rPr>
+          <w:rFonts w:ascii="Calibri" w:hAnsi="Calibri"/>
+          <w:b w:val="0"/>
+          <w:bCs w:val="0"/>
+          <w:color w:val="auto"/>
+          <w:sz w:val="24"/>
+          <w:szCs w:val="24"/>
+          <w:lang w:val="en-GB"/>
+        </w:rPr>
         <w:id w:val="-473375254"/>
         <w:docPartObj>
           <w:docPartGallery w:val="Table of Contents"/>
@@ -12,12 +21,7 @@
       </w:sdtPr>
       <w:sdtEndPr>
         <w:rPr>
-          <w:rFonts w:ascii="Calibri" w:hAnsi="Calibri"/>
           <w:noProof/>
-          <w:color w:val="auto"/>
-          <w:sz w:val="24"/>
-          <w:szCs w:val="24"/>
-          <w:lang w:val="en-GB"/>
         </w:rPr>
       </w:sdtEndPr>
       <w:sdtContent>
@@ -1290,6 +1294,7 @@
       </w:pPr>
       <w:bookmarkStart w:id="2" w:name="_Toc171262380"/>
       <w:r>
+        <w:lastRenderedPageBreak/>
         <w:t>Static Notification</w:t>
       </w:r>
       <w:r>
@@ -1316,7 +1321,6 @@
         <w:rPr>
           <w:noProof/>
         </w:rPr>
-        <w:lastRenderedPageBreak/>
         <w:drawing>
           <wp:inline distT="0" distB="0" distL="0" distR="0" wp14:anchorId="5385A59C" wp14:editId="4E6F2B87">
             <wp:extent cx="5396865" cy="1983105"/>
@@ -1367,7 +1371,16 @@
         <w:t xml:space="preserve">JSON </w:t>
       </w:r>
       <w:r>
-        <w:t>must specify a date and title which appears in the top line.</w:t>
+        <w:t>must specify a date</w:t>
+      </w:r>
+      <w:r>
+        <w:rPr>
+          <w:rStyle w:val="FootnoteReference"/>
+        </w:rPr>
+        <w:footnoteReference w:id="2"/>
+      </w:r>
+      <w:r>
+        <w:t xml:space="preserve"> and title which appears in the top line.</w:t>
       </w:r>
     </w:p>
     <w:p>
@@ -1474,6 +1487,7 @@
         <w:rPr>
           <w:noProof/>
         </w:rPr>
+        <w:lastRenderedPageBreak/>
         <w:drawing>
           <wp:inline distT="0" distB="0" distL="0" distR="0" wp14:anchorId="2863BEB1" wp14:editId="7AA1F9AD">
             <wp:extent cx="5396865" cy="3387090"/>
@@ -1518,7 +1532,6 @@
     </w:p>
     <w:p>
       <w:r>
-        <w:lastRenderedPageBreak/>
         <w:t>Items may also be of type “</w:t>
       </w:r>
       <w:r>
@@ -2052,7 +2065,7 @@
         <w:rPr>
           <w:rStyle w:val="FootnoteReference"/>
         </w:rPr>
-        <w:footnoteReference w:id="2"/>
+        <w:footnoteReference w:id="3"/>
       </w:r>
       <w:r>
         <w:t>.</w:t>
@@ -2387,10 +2400,10 @@
           <w:noProof/>
         </w:rPr>
         <w:drawing>
-          <wp:inline distT="0" distB="0" distL="0" distR="0" wp14:anchorId="247EF9DC" wp14:editId="7711D328">
-            <wp:extent cx="5396865" cy="3199130"/>
-            <wp:effectExtent l="19050" t="19050" r="0" b="1270"/>
-            <wp:docPr id="1262347338" name="Picture 1"/>
+          <wp:inline distT="0" distB="0" distL="0" distR="0" wp14:anchorId="121033B9" wp14:editId="25621BD1">
+            <wp:extent cx="5396865" cy="3246755"/>
+            <wp:effectExtent l="19050" t="19050" r="0" b="0"/>
+            <wp:docPr id="1514359656" name="Picture 1"/>
             <wp:cNvGraphicFramePr>
               <a:graphicFrameLocks xmlns:a="http://schemas.openxmlformats.org/drawingml/2006/main" noChangeAspect="1"/>
             </wp:cNvGraphicFramePr>
@@ -2398,7 +2411,7 @@
               <a:graphicData uri="http://schemas.openxmlformats.org/drawingml/2006/picture">
                 <pic:pic xmlns:pic="http://schemas.openxmlformats.org/drawingml/2006/picture">
                   <pic:nvPicPr>
-                    <pic:cNvPr id="1262347338" name=""/>
+                    <pic:cNvPr id="1514359656" name=""/>
                     <pic:cNvPicPr/>
                   </pic:nvPicPr>
                   <pic:blipFill>
@@ -2410,7 +2423,7 @@
                   <pic:spPr>
                     <a:xfrm>
                       <a:off x="0" y="0"/>
-                      <a:ext cx="5396865" cy="3199130"/>
+                      <a:ext cx="5396865" cy="3246755"/>
                     </a:xfrm>
                     <a:prstGeom prst="rect">
                       <a:avLst/>
@@ -2542,6 +2555,12 @@
           <w:noProof/>
         </w:rPr>
         <w:t xml:space="preserve"> in the notification itself.</w:t>
+      </w:r>
+      <w:r>
+        <w:rPr>
+          <w:noProof/>
+        </w:rPr>
+        <w:t xml:space="preserve"> An “IncludeIfNot” is also available.</w:t>
       </w:r>
     </w:p>
     <w:p>
@@ -3765,10 +3784,15 @@
         <w:rPr>
           <w:rStyle w:val="FootnoteReference"/>
         </w:rPr>
-        <w:footnoteReference w:id="3"/>
+        <w:footnoteReference w:id="4"/>
       </w:r>
       <w:r>
         <w:t xml:space="preserve"> on GitHub.</w:t>
+      </w:r>
+    </w:p>
+    <w:p>
+      <w:r>
+        <w:t>Please note that notifications are intended to be short, so there is no provision for scrolling lengthy text. There is no provision either for images. More detail can be provided by including a link to a webpage along with an incentive for clicking the link.</w:t>
       </w:r>
     </w:p>
     <w:p>
@@ -5028,7 +5052,7 @@
         <w:sz w:val="20"/>
         <w:szCs w:val="20"/>
       </w:rPr>
-      <w:t>5-Jul-24</w:t>
+      <w:t>27-Jul-24</w:t>
     </w:r>
     <w:r>
       <w:rPr>
@@ -5240,7 +5264,7 @@
         <w:sz w:val="22"/>
         <w:szCs w:val="22"/>
       </w:rPr>
-      <w:t>5-Jul-24</w:t>
+      <w:t>27-Jul-24</w:t>
     </w:r>
     <w:r>
       <w:rPr>
@@ -5331,6 +5355,22 @@
         <w:footnoteRef/>
       </w:r>
       <w:r>
+        <w:t xml:space="preserve"> The date must be in ISO format (YYYY-MM-DD) so that dates can be sorted.</w:t>
+      </w:r>
+    </w:p>
+  </w:footnote>
+  <w:footnote w:id="3">
+    <w:p>
+      <w:pPr>
+        <w:pStyle w:val="FootnoteText"/>
+      </w:pPr>
+      <w:r>
+        <w:rPr>
+          <w:rStyle w:val="FootnoteReference"/>
+        </w:rPr>
+        <w:footnoteRef/>
+      </w:r>
+      <w:r>
         <w:t xml:space="preserve"> </w:t>
       </w:r>
       <w:hyperlink r:id="rId2" w:history="1">
@@ -5343,7 +5383,7 @@
       </w:hyperlink>
     </w:p>
   </w:footnote>
-  <w:footnote w:id="3">
+  <w:footnote w:id="4">
     <w:p>
       <w:pPr>
         <w:pStyle w:val="FootnoteText"/>

</xml_diff>